<commit_message>
Acta de academias en proceso
</commit_message>
<xml_diff>
--- a/ActaAcademias/src/Documentos/F01PSA01.02.docx
+++ b/ActaAcademias/src/Documentos/F01PSA01.02.docx
@@ -5,47 +5,18 @@
     <w:p>
       <w:pPr>
         <w:pStyle w:val="Ttulo1"/>
-        <w:jc w:val="left"/>
-        <w:rPr>
-          <w:rFonts w:ascii="Calibri" w:hAnsi="Calibri" w:cs="Calibri"/>
-          <w:sz w:val="22"/>
-        </w:rPr>
-      </w:pPr>
-      <w:r>
-        <w:rPr>
-          <w:rFonts w:ascii="Calibri" w:hAnsi="Calibri" w:cs="Calibri"/>
-          <w:sz w:val="22"/>
-        </w:rPr>
-        <w:t xml:space="preserve"> </w:t>
-      </w:r>
-      <w:r>
-        <w:rPr>
-          <w:rFonts w:ascii="Calibri" w:hAnsi="Calibri" w:cs="Calibri"/>
-          <w:sz w:val="22"/>
-        </w:rPr>
-        <w:t xml:space="preserve">                                                                                                                                                                           </w:t>
-      </w:r>
-      <w:r>
-        <w:rPr>
-          <w:rFonts w:ascii="Calibri" w:hAnsi="Calibri" w:cs="Calibri"/>
-          <w:sz w:val="22"/>
-        </w:rPr>
-        <w:t xml:space="preserve">Acta No. </w:t>
-      </w:r>
-      <w:r>
-        <w:rPr>
-          <w:rFonts w:ascii="Calibri" w:hAnsi="Calibri" w:cs="Calibri"/>
-          <w:sz w:val="22"/>
-        </w:rPr>
-        <w:t xml:space="preserve">_____ </w:t>
-      </w:r>
-      <w:r>
-        <w:rPr>
-          <w:rFonts w:ascii="Calibri" w:hAnsi="Calibri" w:cs="Calibri"/>
-          <w:sz w:val="22"/>
-          <w:u w:val="single"/>
-        </w:rPr>
-        <w:t xml:space="preserve">     </w:t>
+        <w:ind w:left="708" w:hanging="708"/>
+        <w:rPr>
+          <w:rFonts w:ascii="Calibri" w:hAnsi="Calibri" w:cs="Calibri"/>
+          <w:sz w:val="22"/>
+        </w:rPr>
+      </w:pPr>
+      <w:r>
+        <w:rPr>
+          <w:rFonts w:ascii="Calibri" w:hAnsi="Calibri" w:cs="Calibri"/>
+          <w:sz w:val="22"/>
+        </w:rPr>
+        <w:t>Acta No. ${num}</w:t>
       </w:r>
     </w:p>
     <w:p>
@@ -55,6 +26,7 @@
         <w:rPr>
           <w:rFonts w:ascii="Calibri" w:hAnsi="Calibri" w:cs="Calibri"/>
           <w:sz w:val="22"/>
+          <w:u w:val="single"/>
         </w:rPr>
       </w:pPr>
     </w:p>
@@ -72,14 +44,133 @@
           <w:rFonts w:ascii="Calibri" w:hAnsi="Calibri" w:cs="Calibri"/>
           <w:sz w:val="22"/>
         </w:rPr>
-        <w:t xml:space="preserve">En Ciudad Obregón, Sonora, siendo las  _____ horas del día __ de _________ del año  _____ reunidos en ______________ del  Instituto Tecnológico Superior de Cajeme, los maestros  miembros de la  academia de  </w:t>
-      </w:r>
-      <w:r>
-        <w:rPr>
-          <w:rFonts w:ascii="Calibri" w:hAnsi="Calibri" w:cs="Calibri"/>
-          <w:sz w:val="22"/>
-        </w:rPr>
-        <w:t>_________________________________________________________________________</w:t>
+        <w:t xml:space="preserve">En Ciudad Obregón, Sonora, siendo las </w:t>
+      </w:r>
+      <w:r>
+        <w:rPr>
+          <w:rFonts w:ascii="Calibri" w:hAnsi="Calibri" w:cs="Calibri"/>
+          <w:sz w:val="22"/>
+        </w:rPr>
+        <w:t>${iH}</w:t>
+      </w:r>
+      <w:r>
+        <w:rPr>
+          <w:rFonts w:ascii="Calibri" w:hAnsi="Calibri" w:cs="Calibri"/>
+          <w:sz w:val="22"/>
+        </w:rPr>
+        <w:t xml:space="preserve"> horas del día </w:t>
+      </w:r>
+      <w:r>
+        <w:rPr>
+          <w:rFonts w:ascii="Calibri" w:hAnsi="Calibri" w:cs="Calibri"/>
+          <w:sz w:val="22"/>
+        </w:rPr>
+        <w:t>${d}</w:t>
+      </w:r>
+      <w:r>
+        <w:rPr>
+          <w:rFonts w:ascii="Calibri" w:hAnsi="Calibri" w:cs="Calibri"/>
+          <w:sz w:val="22"/>
+        </w:rPr>
+        <w:t xml:space="preserve"> de </w:t>
+      </w:r>
+      <w:r>
+        <w:rPr>
+          <w:rFonts w:ascii="Calibri" w:hAnsi="Calibri" w:cs="Calibri"/>
+          <w:sz w:val="22"/>
+        </w:rPr>
+        <w:t>${m}</w:t>
+      </w:r>
+      <w:r>
+        <w:rPr>
+          <w:rFonts w:ascii="Calibri" w:hAnsi="Calibri" w:cs="Calibri"/>
+          <w:sz w:val="22"/>
+        </w:rPr>
+        <w:t xml:space="preserve"> del </w:t>
+      </w:r>
+      <w:r>
+        <w:rPr>
+          <w:rFonts w:ascii="Calibri" w:hAnsi="Calibri" w:cs="Calibri"/>
+          <w:sz w:val="22"/>
+        </w:rPr>
+        <w:t>añ</w:t>
+      </w:r>
+      <w:r>
+        <w:rPr>
+          <w:rFonts w:ascii="Calibri" w:hAnsi="Calibri" w:cs="Calibri"/>
+          <w:sz w:val="22"/>
+        </w:rPr>
+        <w:t xml:space="preserve">o ${y} </w:t>
+      </w:r>
+      <w:r>
+        <w:rPr>
+          <w:rFonts w:ascii="Calibri" w:hAnsi="Calibri" w:cs="Calibri"/>
+          <w:sz w:val="22"/>
+        </w:rPr>
+        <w:t xml:space="preserve">reunidos en </w:t>
+      </w:r>
+      <w:r>
+        <w:rPr>
+          <w:rFonts w:ascii="Calibri" w:hAnsi="Calibri" w:cs="Calibri"/>
+          <w:sz w:val="22"/>
+        </w:rPr>
+        <w:t>${l}</w:t>
+      </w:r>
+      <w:r>
+        <w:rPr>
+          <w:rFonts w:ascii="Calibri" w:hAnsi="Calibri" w:cs="Calibri"/>
+          <w:sz w:val="22"/>
+        </w:rPr>
+        <w:t xml:space="preserve"> </w:t>
+      </w:r>
+      <w:r>
+        <w:rPr>
+          <w:rFonts w:ascii="Calibri" w:hAnsi="Calibri" w:cs="Calibri"/>
+          <w:sz w:val="22"/>
+        </w:rPr>
+        <w:t>del Instituto</w:t>
+      </w:r>
+      <w:r>
+        <w:rPr>
+          <w:rFonts w:ascii="Calibri" w:hAnsi="Calibri" w:cs="Calibri"/>
+          <w:sz w:val="22"/>
+        </w:rPr>
+        <w:t xml:space="preserve"> Tecnológico Superior de Cajeme, los </w:t>
+      </w:r>
+      <w:r>
+        <w:rPr>
+          <w:rFonts w:ascii="Calibri" w:hAnsi="Calibri" w:cs="Calibri"/>
+          <w:sz w:val="22"/>
+        </w:rPr>
+        <w:t>maestros miembros</w:t>
+      </w:r>
+      <w:r>
+        <w:rPr>
+          <w:rFonts w:ascii="Calibri" w:hAnsi="Calibri" w:cs="Calibri"/>
+          <w:sz w:val="22"/>
+        </w:rPr>
+        <w:t xml:space="preserve"> de </w:t>
+      </w:r>
+      <w:r>
+        <w:rPr>
+          <w:rFonts w:ascii="Calibri" w:hAnsi="Calibri" w:cs="Calibri"/>
+          <w:sz w:val="22"/>
+        </w:rPr>
+        <w:t>la academia</w:t>
+      </w:r>
+      <w:r>
+        <w:rPr>
+          <w:rFonts w:ascii="Calibri" w:hAnsi="Calibri" w:cs="Calibri"/>
+          <w:sz w:val="22"/>
+        </w:rPr>
+        <w:t xml:space="preserve"> de </w:t>
+      </w:r>
+      <w:r>
+        <w:rPr>
+          <w:rFonts w:ascii="Calibri" w:hAnsi="Calibri" w:cs="Calibri"/>
+          <w:sz w:val="22"/>
+        </w:rPr>
+        <w:t>${ac}</w:t>
       </w:r>
       <w:r>
         <w:rPr>
@@ -93,35 +184,63 @@
           <w:rFonts w:ascii="Calibri" w:hAnsi="Calibri" w:cs="Calibri"/>
           <w:sz w:val="22"/>
         </w:rPr>
-        <w:t xml:space="preserve">    cuya lista se anexa a  la presente acta; se inicia la reunión, bajo la presidencia de _________________</w:t>
-      </w:r>
-      <w:r>
-        <w:rPr>
-          <w:rFonts w:ascii="Calibri" w:hAnsi="Calibri" w:cs="Calibri"/>
-          <w:sz w:val="22"/>
-        </w:rPr>
-        <w:t>_________</w:t>
-      </w:r>
-      <w:r>
-        <w:rPr>
-          <w:rFonts w:ascii="Calibri" w:hAnsi="Calibri" w:cs="Calibri"/>
-          <w:sz w:val="22"/>
-        </w:rPr>
-        <w:t>____ , auxiliado en la secretaria  por___</w:t>
-      </w:r>
-      <w:r>
-        <w:rPr>
-          <w:rFonts w:ascii="Calibri" w:hAnsi="Calibri" w:cs="Calibri"/>
-          <w:sz w:val="22"/>
-        </w:rPr>
-        <w:t>__________</w:t>
-      </w:r>
-      <w:r>
-        <w:rPr>
-          <w:rFonts w:ascii="Calibri" w:hAnsi="Calibri" w:cs="Calibri"/>
-          <w:sz w:val="22"/>
-        </w:rPr>
-        <w:t xml:space="preserve">_______   de acuerdo </w:t>
+        <w:t xml:space="preserve"> </w:t>
+      </w:r>
+      <w:r>
+        <w:rPr>
+          <w:rFonts w:ascii="Calibri" w:hAnsi="Calibri" w:cs="Calibri"/>
+          <w:sz w:val="22"/>
+        </w:rPr>
+        <w:t xml:space="preserve">cuya lista se anexa </w:t>
+      </w:r>
+      <w:r>
+        <w:rPr>
+          <w:rFonts w:ascii="Calibri" w:hAnsi="Calibri" w:cs="Calibri"/>
+          <w:sz w:val="22"/>
+        </w:rPr>
+        <w:t>a la</w:t>
+      </w:r>
+      <w:r>
+        <w:rPr>
+          <w:rFonts w:ascii="Calibri" w:hAnsi="Calibri" w:cs="Calibri"/>
+          <w:sz w:val="22"/>
+        </w:rPr>
+        <w:t xml:space="preserve"> presente acta; se inicia la reunión, bajo la presidencia de </w:t>
+      </w:r>
+      <w:r>
+        <w:rPr>
+          <w:rFonts w:ascii="Calibri" w:hAnsi="Calibri" w:cs="Calibri"/>
+          <w:sz w:val="22"/>
+        </w:rPr>
+        <w:t>${pr}</w:t>
+      </w:r>
+      <w:r>
+        <w:rPr>
+          <w:rFonts w:ascii="Calibri" w:hAnsi="Calibri" w:cs="Calibri"/>
+          <w:sz w:val="22"/>
+        </w:rPr>
+        <w:t xml:space="preserve">, auxiliado en la </w:t>
+      </w:r>
+      <w:r>
+        <w:rPr>
+          <w:rFonts w:ascii="Calibri" w:hAnsi="Calibri" w:cs="Calibri"/>
+          <w:sz w:val="22"/>
+        </w:rPr>
+        <w:t>secretaria por</w:t>
+      </w:r>
+      <w:r>
+        <w:rPr>
+          <w:rFonts w:ascii="Calibri" w:hAnsi="Calibri" w:cs="Calibri"/>
+          <w:sz w:val="22"/>
+        </w:rPr>
+        <w:t xml:space="preserve"> ${se}</w:t>
+      </w:r>
+      <w:r>
+        <w:rPr>
+          <w:rFonts w:ascii="Calibri" w:hAnsi="Calibri" w:cs="Calibri"/>
+          <w:sz w:val="22"/>
+        </w:rPr>
+        <w:t xml:space="preserve"> de acuerdo </w:t>
       </w:r>
       <w:r>
         <w:rPr>
@@ -212,94 +331,6 @@
               </w:rPr>
             </w:pPr>
           </w:p>
-          <w:p>
-            <w:pPr>
-              <w:pStyle w:val="Textoindependiente"/>
-              <w:spacing w:line="360" w:lineRule="auto"/>
-              <w:ind w:left="720"/>
-              <w:rPr>
-                <w:rFonts w:ascii="Calibri" w:hAnsi="Calibri" w:cs="Calibri"/>
-                <w:sz w:val="22"/>
-              </w:rPr>
-            </w:pPr>
-          </w:p>
-          <w:p>
-            <w:pPr>
-              <w:pStyle w:val="Textoindependiente"/>
-              <w:spacing w:line="360" w:lineRule="auto"/>
-              <w:ind w:left="720"/>
-              <w:rPr>
-                <w:rFonts w:ascii="Calibri" w:hAnsi="Calibri" w:cs="Calibri"/>
-                <w:sz w:val="22"/>
-              </w:rPr>
-            </w:pPr>
-          </w:p>
-          <w:p>
-            <w:pPr>
-              <w:pStyle w:val="Textoindependiente"/>
-              <w:spacing w:line="360" w:lineRule="auto"/>
-              <w:ind w:left="720"/>
-              <w:rPr>
-                <w:rFonts w:ascii="Calibri" w:hAnsi="Calibri" w:cs="Calibri"/>
-                <w:sz w:val="22"/>
-              </w:rPr>
-            </w:pPr>
-          </w:p>
-          <w:p>
-            <w:pPr>
-              <w:pStyle w:val="Textoindependiente"/>
-              <w:spacing w:line="360" w:lineRule="auto"/>
-              <w:ind w:left="720"/>
-              <w:rPr>
-                <w:rFonts w:ascii="Calibri" w:hAnsi="Calibri" w:cs="Calibri"/>
-                <w:sz w:val="22"/>
-              </w:rPr>
-            </w:pPr>
-          </w:p>
-          <w:p>
-            <w:pPr>
-              <w:pStyle w:val="Textoindependiente"/>
-              <w:spacing w:line="360" w:lineRule="auto"/>
-              <w:ind w:left="720"/>
-              <w:rPr>
-                <w:rFonts w:ascii="Calibri" w:hAnsi="Calibri" w:cs="Calibri"/>
-                <w:sz w:val="22"/>
-              </w:rPr>
-            </w:pPr>
-          </w:p>
-          <w:p>
-            <w:pPr>
-              <w:pStyle w:val="Textoindependiente"/>
-              <w:spacing w:line="360" w:lineRule="auto"/>
-              <w:ind w:left="720"/>
-              <w:rPr>
-                <w:rFonts w:ascii="Calibri" w:hAnsi="Calibri" w:cs="Calibri"/>
-                <w:sz w:val="22"/>
-              </w:rPr>
-            </w:pPr>
-          </w:p>
-          <w:p>
-            <w:pPr>
-              <w:pStyle w:val="Textoindependiente"/>
-              <w:spacing w:line="360" w:lineRule="auto"/>
-              <w:ind w:left="720"/>
-              <w:rPr>
-                <w:rFonts w:ascii="Calibri" w:hAnsi="Calibri" w:cs="Calibri"/>
-                <w:sz w:val="22"/>
-              </w:rPr>
-            </w:pPr>
-          </w:p>
-          <w:p>
-            <w:pPr>
-              <w:pStyle w:val="Textoindependiente"/>
-              <w:spacing w:line="360" w:lineRule="auto"/>
-              <w:ind w:left="720"/>
-              <w:rPr>
-                <w:rFonts w:ascii="Calibri" w:hAnsi="Calibri" w:cs="Calibri"/>
-                <w:sz w:val="22"/>
-              </w:rPr>
-            </w:pPr>
-          </w:p>
         </w:tc>
       </w:tr>
     </w:tbl>
@@ -963,7 +994,6 @@
                 <w:b/>
                 <w:sz w:val="22"/>
               </w:rPr>
-              <w:lastRenderedPageBreak/>
               <w:t>ACUERDO</w:t>
             </w:r>
           </w:p>
@@ -1491,14 +1521,14 @@
           <w:rFonts w:ascii="Calibri" w:hAnsi="Calibri" w:cs="Calibri"/>
           <w:sz w:val="22"/>
         </w:rPr>
-        <w:t>las _</w:t>
-      </w:r>
-      <w:r>
-        <w:rPr>
-          <w:rFonts w:ascii="Calibri" w:hAnsi="Calibri" w:cs="Calibri"/>
-          <w:sz w:val="22"/>
-        </w:rPr>
-        <w:t>______</w:t>
+        <w:t xml:space="preserve">las </w:t>
+      </w:r>
+      <w:r>
+        <w:rPr>
+          <w:rFonts w:ascii="Calibri" w:hAnsi="Calibri" w:cs="Calibri"/>
+          <w:sz w:val="22"/>
+        </w:rPr>
+        <w:t xml:space="preserve">${fH} </w:t>
       </w:r>
       <w:r>
         <w:rPr>
@@ -1956,7 +1986,6 @@
           <w:rFonts w:ascii="Calibri" w:hAnsi="Calibri" w:cs="Calibri"/>
           <w:sz w:val="22"/>
         </w:rPr>
-        <w:lastRenderedPageBreak/>
         <w:t>Nombre y firma de los miembros de la academia que</w:t>
       </w:r>
       <w:r>
@@ -1966,22 +1995,13 @@
         </w:rPr>
         <w:t xml:space="preserve"> asistieron a la reunión </w:t>
       </w:r>
-      <w:proofErr w:type="gramStart"/>
-      <w:r>
-        <w:rPr>
-          <w:rFonts w:ascii="Calibri" w:hAnsi="Calibri" w:cs="Calibri"/>
-          <w:sz w:val="22"/>
-        </w:rPr>
-        <w:t xml:space="preserve">y </w:t>
-      </w:r>
-      <w:r>
-        <w:rPr>
-          <w:rFonts w:ascii="Calibri" w:hAnsi="Calibri" w:cs="Calibri"/>
-          <w:sz w:val="22"/>
-        </w:rPr>
-        <w:t xml:space="preserve"> manifiestan</w:t>
-      </w:r>
-      <w:proofErr w:type="gramEnd"/>
+      <w:r>
+        <w:rPr>
+          <w:rFonts w:ascii="Calibri" w:hAnsi="Calibri" w:cs="Calibri"/>
+          <w:sz w:val="22"/>
+        </w:rPr>
+        <w:t>y manifiestan</w:t>
+      </w:r>
       <w:r>
         <w:rPr>
           <w:rFonts w:ascii="Calibri" w:hAnsi="Calibri" w:cs="Calibri"/>
@@ -2035,6 +2055,7 @@
                 <w:b/>
                 <w:sz w:val="22"/>
               </w:rPr>
+              <w:lastRenderedPageBreak/>
               <w:t>PROFESOR</w:t>
             </w:r>
           </w:p>
@@ -3992,7 +4013,6 @@
   <w:style w:type="character" w:default="1" w:styleId="Fuentedeprrafopredeter">
     <w:name w:val="Default Paragraph Font"/>
     <w:uiPriority w:val="1"/>
-    <w:semiHidden/>
     <w:unhideWhenUsed/>
   </w:style>
   <w:style w:type="table" w:default="1" w:styleId="Tablanormal">

</xml_diff>

<commit_message>
Acta de academias en proceso 08/03/21
</commit_message>
<xml_diff>
--- a/ActaAcademias/src/Documentos/F01PSA01.02.docx
+++ b/ActaAcademias/src/Documentos/F01PSA01.02.docx
@@ -4,19 +4,33 @@
   <w:body>
     <w:p>
       <w:pPr>
-        <w:pStyle w:val="Ttulo1"/>
-        <w:ind w:left="708" w:hanging="708"/>
-        <w:rPr>
-          <w:rFonts w:ascii="Calibri" w:hAnsi="Calibri" w:cs="Calibri"/>
-          <w:sz w:val="22"/>
+        <w:jc w:val="right"/>
+        <w:rPr>
+          <w:rFonts w:ascii="Calibri" w:hAnsi="Calibri" w:cs="Calibri"/>
+          <w:b/>
+          <w:bCs/>
+          <w:sz w:val="22"/>
+          <w:u w:val="single"/>
         </w:rPr>
       </w:pPr>
       <w:r>
         <w:rPr>
           <w:rFonts w:ascii="Calibri" w:hAnsi="Calibri" w:cs="Calibri"/>
-          <w:sz w:val="22"/>
-        </w:rPr>
-        <w:t>Acta No. ${num}</w:t>
+          <w:b/>
+          <w:bCs/>
+          <w:sz w:val="22"/>
+        </w:rPr>
+        <w:t xml:space="preserve">Acta No. </w:t>
+      </w:r>
+      <w:r>
+        <w:rPr>
+          <w:rFonts w:ascii="Calibri" w:hAnsi="Calibri" w:cs="Calibri"/>
+          <w:b/>
+          <w:bCs/>
+          <w:sz w:val="22"/>
+          <w:u w:val="single"/>
+        </w:rPr>
+        <w:t>${num}</w:t>
       </w:r>
     </w:p>
     <w:p>
@@ -50,6 +64,7 @@
         <w:rPr>
           <w:rFonts w:ascii="Calibri" w:hAnsi="Calibri" w:cs="Calibri"/>
           <w:sz w:val="22"/>
+          <w:u w:val="single"/>
         </w:rPr>
         <w:t>${iH}</w:t>
       </w:r>
@@ -64,6 +79,7 @@
         <w:rPr>
           <w:rFonts w:ascii="Calibri" w:hAnsi="Calibri" w:cs="Calibri"/>
           <w:sz w:val="22"/>
+          <w:u w:val="single"/>
         </w:rPr>
         <w:t>${d}</w:t>
       </w:r>
@@ -71,6 +87,108 @@
         <w:rPr>
           <w:rFonts w:ascii="Calibri" w:hAnsi="Calibri" w:cs="Calibri"/>
           <w:sz w:val="22"/>
+          <w:u w:val="single"/>
+        </w:rPr>
+        <w:t xml:space="preserve"> </w:t>
+      </w:r>
+      <w:r>
+        <w:rPr>
+          <w:rFonts w:ascii="Calibri" w:hAnsi="Calibri" w:cs="Calibri"/>
+          <w:sz w:val="22"/>
+        </w:rPr>
+        <w:t xml:space="preserve">de </w:t>
+      </w:r>
+      <w:r>
+        <w:rPr>
+          <w:rFonts w:ascii="Calibri" w:hAnsi="Calibri" w:cs="Calibri"/>
+          <w:sz w:val="22"/>
+          <w:u w:val="single"/>
+        </w:rPr>
+        <w:t>${m}</w:t>
+      </w:r>
+      <w:r>
+        <w:rPr>
+          <w:rFonts w:ascii="Calibri" w:hAnsi="Calibri" w:cs="Calibri"/>
+          <w:sz w:val="22"/>
+        </w:rPr>
+        <w:t xml:space="preserve"> del </w:t>
+      </w:r>
+      <w:r>
+        <w:rPr>
+          <w:rFonts w:ascii="Calibri" w:hAnsi="Calibri" w:cs="Calibri"/>
+          <w:sz w:val="22"/>
+        </w:rPr>
+        <w:t>añ</w:t>
+      </w:r>
+      <w:r>
+        <w:rPr>
+          <w:rFonts w:ascii="Calibri" w:hAnsi="Calibri" w:cs="Calibri"/>
+          <w:sz w:val="22"/>
+        </w:rPr>
+        <w:t xml:space="preserve">o </w:t>
+      </w:r>
+      <w:r>
+        <w:rPr>
+          <w:rFonts w:ascii="Calibri" w:hAnsi="Calibri" w:cs="Calibri"/>
+          <w:sz w:val="22"/>
+          <w:u w:val="single"/>
+        </w:rPr>
+        <w:t>${y}</w:t>
+      </w:r>
+      <w:r>
+        <w:rPr>
+          <w:rFonts w:ascii="Calibri" w:hAnsi="Calibri" w:cs="Calibri"/>
+          <w:sz w:val="22"/>
+        </w:rPr>
+        <w:t xml:space="preserve"> </w:t>
+      </w:r>
+      <w:r>
+        <w:rPr>
+          <w:rFonts w:ascii="Calibri" w:hAnsi="Calibri" w:cs="Calibri"/>
+          <w:sz w:val="22"/>
+        </w:rPr>
+        <w:t xml:space="preserve">reunidos en </w:t>
+      </w:r>
+      <w:r>
+        <w:rPr>
+          <w:rFonts w:ascii="Calibri" w:hAnsi="Calibri" w:cs="Calibri"/>
+          <w:sz w:val="22"/>
+          <w:u w:val="single"/>
+        </w:rPr>
+        <w:t>${l}</w:t>
+      </w:r>
+      <w:r>
+        <w:rPr>
+          <w:rFonts w:ascii="Calibri" w:hAnsi="Calibri" w:cs="Calibri"/>
+          <w:sz w:val="22"/>
+        </w:rPr>
+        <w:t xml:space="preserve"> </w:t>
+      </w:r>
+      <w:r>
+        <w:rPr>
+          <w:rFonts w:ascii="Calibri" w:hAnsi="Calibri" w:cs="Calibri"/>
+          <w:sz w:val="22"/>
+        </w:rPr>
+        <w:t>del Instituto</w:t>
+      </w:r>
+      <w:r>
+        <w:rPr>
+          <w:rFonts w:ascii="Calibri" w:hAnsi="Calibri" w:cs="Calibri"/>
+          <w:sz w:val="22"/>
+        </w:rPr>
+        <w:t xml:space="preserve"> Tecnológico Superior de Cajeme, los </w:t>
+      </w:r>
+      <w:r>
+        <w:rPr>
+          <w:rFonts w:ascii="Calibri" w:hAnsi="Calibri" w:cs="Calibri"/>
+          <w:sz w:val="22"/>
+        </w:rPr>
+        <w:t>maestros miembros</w:t>
+      </w:r>
+      <w:r>
+        <w:rPr>
+          <w:rFonts w:ascii="Calibri" w:hAnsi="Calibri" w:cs="Calibri"/>
+          <w:sz w:val="22"/>
         </w:rPr>
         <w:t xml:space="preserve"> de </w:t>
       </w:r>
@@ -79,42 +197,29 @@
           <w:rFonts w:ascii="Calibri" w:hAnsi="Calibri" w:cs="Calibri"/>
           <w:sz w:val="22"/>
         </w:rPr>
-        <w:t>${m}</w:t>
-      </w:r>
-      <w:r>
-        <w:rPr>
-          <w:rFonts w:ascii="Calibri" w:hAnsi="Calibri" w:cs="Calibri"/>
-          <w:sz w:val="22"/>
-        </w:rPr>
-        <w:t xml:space="preserve"> del </w:t>
-      </w:r>
-      <w:r>
-        <w:rPr>
-          <w:rFonts w:ascii="Calibri" w:hAnsi="Calibri" w:cs="Calibri"/>
-          <w:sz w:val="22"/>
-        </w:rPr>
-        <w:t>añ</w:t>
-      </w:r>
-      <w:r>
-        <w:rPr>
-          <w:rFonts w:ascii="Calibri" w:hAnsi="Calibri" w:cs="Calibri"/>
-          <w:sz w:val="22"/>
-        </w:rPr>
-        <w:t xml:space="preserve">o ${y} </w:t>
-      </w:r>
-      <w:r>
-        <w:rPr>
-          <w:rFonts w:ascii="Calibri" w:hAnsi="Calibri" w:cs="Calibri"/>
-          <w:sz w:val="22"/>
-        </w:rPr>
-        <w:t xml:space="preserve">reunidos en </w:t>
-      </w:r>
-      <w:r>
-        <w:rPr>
-          <w:rFonts w:ascii="Calibri" w:hAnsi="Calibri" w:cs="Calibri"/>
-          <w:sz w:val="22"/>
-        </w:rPr>
-        <w:t>${l}</w:t>
+        <w:t>la academia</w:t>
+      </w:r>
+      <w:r>
+        <w:rPr>
+          <w:rFonts w:ascii="Calibri" w:hAnsi="Calibri" w:cs="Calibri"/>
+          <w:sz w:val="22"/>
+        </w:rPr>
+        <w:t xml:space="preserve"> de </w:t>
+      </w:r>
+      <w:r>
+        <w:rPr>
+          <w:rFonts w:ascii="Calibri" w:hAnsi="Calibri" w:cs="Calibri"/>
+          <w:sz w:val="22"/>
+          <w:u w:val="single"/>
+        </w:rPr>
+        <w:t>${ac}</w:t>
+      </w:r>
+      <w:r>
+        <w:rPr>
+          <w:rFonts w:ascii="Calibri" w:hAnsi="Calibri" w:cs="Calibri"/>
+          <w:sz w:val="22"/>
+        </w:rPr>
+        <w:t>,</w:t>
       </w:r>
       <w:r>
         <w:rPr>
@@ -128,56 +233,43 @@
           <w:rFonts w:ascii="Calibri" w:hAnsi="Calibri" w:cs="Calibri"/>
           <w:sz w:val="22"/>
         </w:rPr>
-        <w:t>del Instituto</w:t>
-      </w:r>
-      <w:r>
-        <w:rPr>
-          <w:rFonts w:ascii="Calibri" w:hAnsi="Calibri" w:cs="Calibri"/>
-          <w:sz w:val="22"/>
-        </w:rPr>
-        <w:t xml:space="preserve"> Tecnológico Superior de Cajeme, los </w:t>
-      </w:r>
-      <w:r>
-        <w:rPr>
-          <w:rFonts w:ascii="Calibri" w:hAnsi="Calibri" w:cs="Calibri"/>
-          <w:sz w:val="22"/>
-        </w:rPr>
-        <w:t>maestros miembros</w:t>
-      </w:r>
-      <w:r>
-        <w:rPr>
-          <w:rFonts w:ascii="Calibri" w:hAnsi="Calibri" w:cs="Calibri"/>
-          <w:sz w:val="22"/>
-        </w:rPr>
-        <w:t xml:space="preserve"> de </w:t>
-      </w:r>
-      <w:r>
-        <w:rPr>
-          <w:rFonts w:ascii="Calibri" w:hAnsi="Calibri" w:cs="Calibri"/>
-          <w:sz w:val="22"/>
-        </w:rPr>
-        <w:t>la academia</w:t>
-      </w:r>
-      <w:r>
-        <w:rPr>
-          <w:rFonts w:ascii="Calibri" w:hAnsi="Calibri" w:cs="Calibri"/>
-          <w:sz w:val="22"/>
-        </w:rPr>
-        <w:t xml:space="preserve"> de </w:t>
-      </w:r>
-      <w:r>
-        <w:rPr>
-          <w:rFonts w:ascii="Calibri" w:hAnsi="Calibri" w:cs="Calibri"/>
-          <w:sz w:val="22"/>
-        </w:rPr>
-        <w:t>${ac}</w:t>
-      </w:r>
-      <w:r>
-        <w:rPr>
-          <w:rFonts w:ascii="Calibri" w:hAnsi="Calibri" w:cs="Calibri"/>
-          <w:sz w:val="22"/>
-        </w:rPr>
-        <w:t>,</w:t>
+        <w:t xml:space="preserve">cuya lista se anexa </w:t>
+      </w:r>
+      <w:r>
+        <w:rPr>
+          <w:rFonts w:ascii="Calibri" w:hAnsi="Calibri" w:cs="Calibri"/>
+          <w:sz w:val="22"/>
+        </w:rPr>
+        <w:t>a la</w:t>
+      </w:r>
+      <w:r>
+        <w:rPr>
+          <w:rFonts w:ascii="Calibri" w:hAnsi="Calibri" w:cs="Calibri"/>
+          <w:sz w:val="22"/>
+        </w:rPr>
+        <w:t xml:space="preserve"> presente acta; se inicia la reunión, bajo la presidencia de </w:t>
+      </w:r>
+      <w:r>
+        <w:rPr>
+          <w:rFonts w:ascii="Calibri" w:hAnsi="Calibri" w:cs="Calibri"/>
+          <w:sz w:val="22"/>
+          <w:u w:val="single"/>
+        </w:rPr>
+        <w:t>${pr}</w:t>
+      </w:r>
+      <w:r>
+        <w:rPr>
+          <w:rFonts w:ascii="Calibri" w:hAnsi="Calibri" w:cs="Calibri"/>
+          <w:sz w:val="22"/>
+        </w:rPr>
+        <w:t xml:space="preserve">, auxiliado en la </w:t>
+      </w:r>
+      <w:r>
+        <w:rPr>
+          <w:rFonts w:ascii="Calibri" w:hAnsi="Calibri" w:cs="Calibri"/>
+          <w:sz w:val="22"/>
+        </w:rPr>
+        <w:t>secretaria por</w:t>
       </w:r>
       <w:r>
         <w:rPr>
@@ -190,50 +282,9 @@
         <w:rPr>
           <w:rFonts w:ascii="Calibri" w:hAnsi="Calibri" w:cs="Calibri"/>
           <w:sz w:val="22"/>
-        </w:rPr>
-        <w:t xml:space="preserve">cuya lista se anexa </w:t>
-      </w:r>
-      <w:r>
-        <w:rPr>
-          <w:rFonts w:ascii="Calibri" w:hAnsi="Calibri" w:cs="Calibri"/>
-          <w:sz w:val="22"/>
-        </w:rPr>
-        <w:t>a la</w:t>
-      </w:r>
-      <w:r>
-        <w:rPr>
-          <w:rFonts w:ascii="Calibri" w:hAnsi="Calibri" w:cs="Calibri"/>
-          <w:sz w:val="22"/>
-        </w:rPr>
-        <w:t xml:space="preserve"> presente acta; se inicia la reunión, bajo la presidencia de </w:t>
-      </w:r>
-      <w:r>
-        <w:rPr>
-          <w:rFonts w:ascii="Calibri" w:hAnsi="Calibri" w:cs="Calibri"/>
-          <w:sz w:val="22"/>
-        </w:rPr>
-        <w:t>${pr}</w:t>
-      </w:r>
-      <w:r>
-        <w:rPr>
-          <w:rFonts w:ascii="Calibri" w:hAnsi="Calibri" w:cs="Calibri"/>
-          <w:sz w:val="22"/>
-        </w:rPr>
-        <w:t xml:space="preserve">, auxiliado en la </w:t>
-      </w:r>
-      <w:r>
-        <w:rPr>
-          <w:rFonts w:ascii="Calibri" w:hAnsi="Calibri" w:cs="Calibri"/>
-          <w:sz w:val="22"/>
-        </w:rPr>
-        <w:t>secretaria por</w:t>
-      </w:r>
-      <w:r>
-        <w:rPr>
-          <w:rFonts w:ascii="Calibri" w:hAnsi="Calibri" w:cs="Calibri"/>
-          <w:sz w:val="22"/>
-        </w:rPr>
-        <w:t xml:space="preserve"> ${se}</w:t>
+          <w:u w:val="single"/>
+        </w:rPr>
+        <w:t>${se}</w:t>
       </w:r>
       <w:r>
         <w:rPr>
@@ -313,23 +364,18 @@
             <w:pPr>
               <w:pStyle w:val="Textoindependiente"/>
               <w:spacing w:line="360" w:lineRule="auto"/>
-              <w:ind w:left="720"/>
-              <w:rPr>
-                <w:rFonts w:ascii="Calibri" w:hAnsi="Calibri" w:cs="Calibri"/>
-                <w:sz w:val="22"/>
-              </w:rPr>
-            </w:pPr>
-          </w:p>
-          <w:p>
-            <w:pPr>
-              <w:pStyle w:val="Textoindependiente"/>
-              <w:spacing w:line="360" w:lineRule="auto"/>
-              <w:ind w:left="720"/>
-              <w:rPr>
-                <w:rFonts w:ascii="Calibri" w:hAnsi="Calibri" w:cs="Calibri"/>
-                <w:sz w:val="22"/>
-              </w:rPr>
-            </w:pPr>
+              <w:rPr>
+                <w:rFonts w:ascii="Calibri" w:hAnsi="Calibri" w:cs="Calibri"/>
+                <w:sz w:val="22"/>
+              </w:rPr>
+            </w:pPr>
+            <w:r>
+              <w:rPr>
+                <w:rFonts w:ascii="Calibri" w:hAnsi="Calibri" w:cs="Calibri"/>
+                <w:sz w:val="22"/>
+              </w:rPr>
+              <w:t>${orden}</w:t>
+            </w:r>
           </w:p>
         </w:tc>
       </w:tr>
@@ -405,9 +451,9 @@
       </w:tblPr>
       <w:tblGrid>
         <w:gridCol w:w="3558"/>
-        <w:gridCol w:w="3456"/>
+        <w:gridCol w:w="3457"/>
         <w:gridCol w:w="1698"/>
-        <w:gridCol w:w="1250"/>
+        <w:gridCol w:w="1249"/>
       </w:tblGrid>
       <w:tr>
         <w:trPr>
@@ -415,7 +461,7 @@
         </w:trPr>
         <w:tc>
           <w:tcPr>
-            <w:tcW w:w="1792" w:type="pct"/>
+            <w:tcW w:w="1786" w:type="pct"/>
             <w:shd w:val="clear" w:color="auto" w:fill="BFBFBF"/>
             <w:vAlign w:val="center"/>
           </w:tcPr>
@@ -441,7 +487,7 @@
         </w:tc>
         <w:tc>
           <w:tcPr>
-            <w:tcW w:w="1740" w:type="pct"/>
+            <w:tcW w:w="1735" w:type="pct"/>
             <w:shd w:val="clear" w:color="auto" w:fill="BFBFBF"/>
             <w:vAlign w:val="center"/>
           </w:tcPr>
@@ -467,7 +513,7 @@
         </w:tc>
         <w:tc>
           <w:tcPr>
-            <w:tcW w:w="835" w:type="pct"/>
+            <w:tcW w:w="852" w:type="pct"/>
             <w:shd w:val="clear" w:color="auto" w:fill="BFBFBF"/>
             <w:vAlign w:val="center"/>
           </w:tcPr>
@@ -501,7 +547,7 @@
         </w:tc>
         <w:tc>
           <w:tcPr>
-            <w:tcW w:w="633" w:type="pct"/>
+            <w:tcW w:w="627" w:type="pct"/>
             <w:shd w:val="clear" w:color="auto" w:fill="BFBFBF"/>
             <w:vAlign w:val="center"/>
           </w:tcPr>
@@ -532,62 +578,90 @@
         </w:trPr>
         <w:tc>
           <w:tcPr>
-            <w:tcW w:w="1792" w:type="pct"/>
-          </w:tcPr>
-          <w:p>
-            <w:pPr>
-              <w:pStyle w:val="Textoindependiente"/>
-              <w:spacing w:line="360" w:lineRule="auto"/>
-              <w:rPr>
-                <w:rFonts w:ascii="Calibri" w:hAnsi="Calibri" w:cs="Calibri"/>
-                <w:sz w:val="22"/>
-              </w:rPr>
-            </w:pPr>
-          </w:p>
-        </w:tc>
-        <w:tc>
-          <w:tcPr>
-            <w:tcW w:w="1740" w:type="pct"/>
-          </w:tcPr>
-          <w:p>
-            <w:pPr>
-              <w:pStyle w:val="Textoindependiente"/>
-              <w:spacing w:line="360" w:lineRule="auto"/>
-              <w:rPr>
-                <w:rFonts w:ascii="Calibri" w:hAnsi="Calibri" w:cs="Calibri"/>
-                <w:sz w:val="22"/>
-              </w:rPr>
-            </w:pPr>
-          </w:p>
-        </w:tc>
-        <w:tc>
-          <w:tcPr>
-            <w:tcW w:w="835" w:type="pct"/>
-          </w:tcPr>
-          <w:p>
-            <w:pPr>
-              <w:pStyle w:val="Textoindependiente"/>
-              <w:spacing w:line="360" w:lineRule="auto"/>
-              <w:rPr>
-                <w:rFonts w:ascii="Calibri" w:hAnsi="Calibri" w:cs="Calibri"/>
-                <w:sz w:val="22"/>
-              </w:rPr>
-            </w:pPr>
-          </w:p>
-        </w:tc>
-        <w:tc>
-          <w:tcPr>
-            <w:tcW w:w="633" w:type="pct"/>
-          </w:tcPr>
-          <w:p>
-            <w:pPr>
-              <w:pStyle w:val="Textoindependiente"/>
-              <w:spacing w:line="360" w:lineRule="auto"/>
-              <w:rPr>
-                <w:rFonts w:ascii="Calibri" w:hAnsi="Calibri" w:cs="Calibri"/>
-                <w:sz w:val="22"/>
-              </w:rPr>
-            </w:pPr>
+            <w:tcW w:w="1786" w:type="pct"/>
+          </w:tcPr>
+          <w:p>
+            <w:pPr>
+              <w:pStyle w:val="Textoindependiente"/>
+              <w:spacing w:line="360" w:lineRule="auto"/>
+              <w:rPr>
+                <w:rFonts w:ascii="Calibri" w:hAnsi="Calibri" w:cs="Calibri"/>
+                <w:sz w:val="22"/>
+              </w:rPr>
+            </w:pPr>
+            <w:r>
+              <w:rPr>
+                <w:rFonts w:ascii="Calibri" w:hAnsi="Calibri" w:cs="Calibri"/>
+                <w:sz w:val="22"/>
+              </w:rPr>
+              <w:t>${edito}</w:t>
+            </w:r>
+          </w:p>
+        </w:tc>
+        <w:tc>
+          <w:tcPr>
+            <w:tcW w:w="1735" w:type="pct"/>
+          </w:tcPr>
+          <w:p>
+            <w:pPr>
+              <w:pStyle w:val="Textoindependiente"/>
+              <w:spacing w:line="360" w:lineRule="auto"/>
+              <w:rPr>
+                <w:rFonts w:ascii="Calibri" w:hAnsi="Calibri" w:cs="Calibri"/>
+                <w:sz w:val="22"/>
+              </w:rPr>
+            </w:pPr>
+            <w:r>
+              <w:rPr>
+                <w:rFonts w:ascii="Calibri" w:hAnsi="Calibri" w:cs="Calibri"/>
+                <w:sz w:val="22"/>
+              </w:rPr>
+              <w:t>${edito}</w:t>
+            </w:r>
+          </w:p>
+        </w:tc>
+        <w:tc>
+          <w:tcPr>
+            <w:tcW w:w="852" w:type="pct"/>
+          </w:tcPr>
+          <w:p>
+            <w:pPr>
+              <w:pStyle w:val="Textoindependiente"/>
+              <w:spacing w:line="360" w:lineRule="auto"/>
+              <w:rPr>
+                <w:rFonts w:ascii="Calibri" w:hAnsi="Calibri" w:cs="Calibri"/>
+                <w:sz w:val="22"/>
+              </w:rPr>
+            </w:pPr>
+            <w:r>
+              <w:rPr>
+                <w:rFonts w:ascii="Calibri" w:hAnsi="Calibri" w:cs="Calibri"/>
+                <w:sz w:val="22"/>
+              </w:rPr>
+              <w:t>${edito}</w:t>
+            </w:r>
+          </w:p>
+        </w:tc>
+        <w:tc>
+          <w:tcPr>
+            <w:tcW w:w="627" w:type="pct"/>
+          </w:tcPr>
+          <w:p>
+            <w:pPr>
+              <w:pStyle w:val="Textoindependiente"/>
+              <w:spacing w:line="360" w:lineRule="auto"/>
+              <w:rPr>
+                <w:rFonts w:ascii="Calibri" w:hAnsi="Calibri" w:cs="Calibri"/>
+                <w:sz w:val="22"/>
+              </w:rPr>
+            </w:pPr>
+            <w:r>
+              <w:rPr>
+                <w:rFonts w:ascii="Calibri" w:hAnsi="Calibri" w:cs="Calibri"/>
+                <w:sz w:val="22"/>
+              </w:rPr>
+              <w:t>${edito}</w:t>
+            </w:r>
           </w:p>
         </w:tc>
       </w:tr>
@@ -597,62 +671,90 @@
         </w:trPr>
         <w:tc>
           <w:tcPr>
-            <w:tcW w:w="1792" w:type="pct"/>
-          </w:tcPr>
-          <w:p>
-            <w:pPr>
-              <w:pStyle w:val="Textoindependiente"/>
-              <w:spacing w:line="360" w:lineRule="auto"/>
-              <w:rPr>
-                <w:rFonts w:ascii="Calibri" w:hAnsi="Calibri" w:cs="Calibri"/>
-                <w:sz w:val="22"/>
-              </w:rPr>
-            </w:pPr>
-          </w:p>
-        </w:tc>
-        <w:tc>
-          <w:tcPr>
-            <w:tcW w:w="1740" w:type="pct"/>
-          </w:tcPr>
-          <w:p>
-            <w:pPr>
-              <w:pStyle w:val="Textoindependiente"/>
-              <w:spacing w:line="360" w:lineRule="auto"/>
-              <w:rPr>
-                <w:rFonts w:ascii="Calibri" w:hAnsi="Calibri" w:cs="Calibri"/>
-                <w:sz w:val="22"/>
-              </w:rPr>
-            </w:pPr>
-          </w:p>
-        </w:tc>
-        <w:tc>
-          <w:tcPr>
-            <w:tcW w:w="835" w:type="pct"/>
-          </w:tcPr>
-          <w:p>
-            <w:pPr>
-              <w:pStyle w:val="Textoindependiente"/>
-              <w:spacing w:line="360" w:lineRule="auto"/>
-              <w:rPr>
-                <w:rFonts w:ascii="Calibri" w:hAnsi="Calibri" w:cs="Calibri"/>
-                <w:sz w:val="22"/>
-              </w:rPr>
-            </w:pPr>
-          </w:p>
-        </w:tc>
-        <w:tc>
-          <w:tcPr>
-            <w:tcW w:w="633" w:type="pct"/>
-          </w:tcPr>
-          <w:p>
-            <w:pPr>
-              <w:pStyle w:val="Textoindependiente"/>
-              <w:spacing w:line="360" w:lineRule="auto"/>
-              <w:rPr>
-                <w:rFonts w:ascii="Calibri" w:hAnsi="Calibri" w:cs="Calibri"/>
-                <w:sz w:val="22"/>
-              </w:rPr>
-            </w:pPr>
+            <w:tcW w:w="1786" w:type="pct"/>
+          </w:tcPr>
+          <w:p>
+            <w:pPr>
+              <w:pStyle w:val="Textoindependiente"/>
+              <w:spacing w:line="360" w:lineRule="auto"/>
+              <w:rPr>
+                <w:rFonts w:ascii="Calibri" w:hAnsi="Calibri" w:cs="Calibri"/>
+                <w:sz w:val="22"/>
+              </w:rPr>
+            </w:pPr>
+            <w:r>
+              <w:rPr>
+                <w:rFonts w:ascii="Calibri" w:hAnsi="Calibri" w:cs="Calibri"/>
+                <w:sz w:val="22"/>
+              </w:rPr>
+              <w:t>${edito}</w:t>
+            </w:r>
+          </w:p>
+        </w:tc>
+        <w:tc>
+          <w:tcPr>
+            <w:tcW w:w="1735" w:type="pct"/>
+          </w:tcPr>
+          <w:p>
+            <w:pPr>
+              <w:pStyle w:val="Textoindependiente"/>
+              <w:spacing w:line="360" w:lineRule="auto"/>
+              <w:rPr>
+                <w:rFonts w:ascii="Calibri" w:hAnsi="Calibri" w:cs="Calibri"/>
+                <w:sz w:val="22"/>
+              </w:rPr>
+            </w:pPr>
+            <w:r>
+              <w:rPr>
+                <w:rFonts w:ascii="Calibri" w:hAnsi="Calibri" w:cs="Calibri"/>
+                <w:sz w:val="22"/>
+              </w:rPr>
+              <w:t>${edito}</w:t>
+            </w:r>
+          </w:p>
+        </w:tc>
+        <w:tc>
+          <w:tcPr>
+            <w:tcW w:w="852" w:type="pct"/>
+          </w:tcPr>
+          <w:p>
+            <w:pPr>
+              <w:pStyle w:val="Textoindependiente"/>
+              <w:spacing w:line="360" w:lineRule="auto"/>
+              <w:rPr>
+                <w:rFonts w:ascii="Calibri" w:hAnsi="Calibri" w:cs="Calibri"/>
+                <w:sz w:val="22"/>
+              </w:rPr>
+            </w:pPr>
+            <w:r>
+              <w:rPr>
+                <w:rFonts w:ascii="Calibri" w:hAnsi="Calibri" w:cs="Calibri"/>
+                <w:sz w:val="22"/>
+              </w:rPr>
+              <w:t>${edito}</w:t>
+            </w:r>
+          </w:p>
+        </w:tc>
+        <w:tc>
+          <w:tcPr>
+            <w:tcW w:w="627" w:type="pct"/>
+          </w:tcPr>
+          <w:p>
+            <w:pPr>
+              <w:pStyle w:val="Textoindependiente"/>
+              <w:spacing w:line="360" w:lineRule="auto"/>
+              <w:rPr>
+                <w:rFonts w:ascii="Calibri" w:hAnsi="Calibri" w:cs="Calibri"/>
+                <w:sz w:val="22"/>
+              </w:rPr>
+            </w:pPr>
+            <w:r>
+              <w:rPr>
+                <w:rFonts w:ascii="Calibri" w:hAnsi="Calibri" w:cs="Calibri"/>
+                <w:sz w:val="22"/>
+              </w:rPr>
+              <w:t>${edito}</w:t>
+            </w:r>
           </w:p>
         </w:tc>
       </w:tr>
@@ -662,62 +764,90 @@
         </w:trPr>
         <w:tc>
           <w:tcPr>
-            <w:tcW w:w="1792" w:type="pct"/>
-          </w:tcPr>
-          <w:p>
-            <w:pPr>
-              <w:pStyle w:val="Textoindependiente"/>
-              <w:spacing w:line="360" w:lineRule="auto"/>
-              <w:rPr>
-                <w:rFonts w:ascii="Calibri" w:hAnsi="Calibri" w:cs="Calibri"/>
-                <w:sz w:val="22"/>
-              </w:rPr>
-            </w:pPr>
-          </w:p>
-        </w:tc>
-        <w:tc>
-          <w:tcPr>
-            <w:tcW w:w="1740" w:type="pct"/>
-          </w:tcPr>
-          <w:p>
-            <w:pPr>
-              <w:pStyle w:val="Textoindependiente"/>
-              <w:spacing w:line="360" w:lineRule="auto"/>
-              <w:rPr>
-                <w:rFonts w:ascii="Calibri" w:hAnsi="Calibri" w:cs="Calibri"/>
-                <w:sz w:val="22"/>
-              </w:rPr>
-            </w:pPr>
-          </w:p>
-        </w:tc>
-        <w:tc>
-          <w:tcPr>
-            <w:tcW w:w="835" w:type="pct"/>
-          </w:tcPr>
-          <w:p>
-            <w:pPr>
-              <w:pStyle w:val="Textoindependiente"/>
-              <w:spacing w:line="360" w:lineRule="auto"/>
-              <w:rPr>
-                <w:rFonts w:ascii="Calibri" w:hAnsi="Calibri" w:cs="Calibri"/>
-                <w:sz w:val="22"/>
-              </w:rPr>
-            </w:pPr>
-          </w:p>
-        </w:tc>
-        <w:tc>
-          <w:tcPr>
-            <w:tcW w:w="633" w:type="pct"/>
-          </w:tcPr>
-          <w:p>
-            <w:pPr>
-              <w:pStyle w:val="Textoindependiente"/>
-              <w:spacing w:line="360" w:lineRule="auto"/>
-              <w:rPr>
-                <w:rFonts w:ascii="Calibri" w:hAnsi="Calibri" w:cs="Calibri"/>
-                <w:sz w:val="22"/>
-              </w:rPr>
-            </w:pPr>
+            <w:tcW w:w="1786" w:type="pct"/>
+          </w:tcPr>
+          <w:p>
+            <w:pPr>
+              <w:pStyle w:val="Textoindependiente"/>
+              <w:spacing w:line="360" w:lineRule="auto"/>
+              <w:rPr>
+                <w:rFonts w:ascii="Calibri" w:hAnsi="Calibri" w:cs="Calibri"/>
+                <w:sz w:val="22"/>
+              </w:rPr>
+            </w:pPr>
+            <w:r>
+              <w:rPr>
+                <w:rFonts w:ascii="Calibri" w:hAnsi="Calibri" w:cs="Calibri"/>
+                <w:sz w:val="22"/>
+              </w:rPr>
+              <w:t>${edito}</w:t>
+            </w:r>
+          </w:p>
+        </w:tc>
+        <w:tc>
+          <w:tcPr>
+            <w:tcW w:w="1735" w:type="pct"/>
+          </w:tcPr>
+          <w:p>
+            <w:pPr>
+              <w:pStyle w:val="Textoindependiente"/>
+              <w:spacing w:line="360" w:lineRule="auto"/>
+              <w:rPr>
+                <w:rFonts w:ascii="Calibri" w:hAnsi="Calibri" w:cs="Calibri"/>
+                <w:sz w:val="22"/>
+              </w:rPr>
+            </w:pPr>
+            <w:r>
+              <w:rPr>
+                <w:rFonts w:ascii="Calibri" w:hAnsi="Calibri" w:cs="Calibri"/>
+                <w:sz w:val="22"/>
+              </w:rPr>
+              <w:t>${edito}</w:t>
+            </w:r>
+          </w:p>
+        </w:tc>
+        <w:tc>
+          <w:tcPr>
+            <w:tcW w:w="852" w:type="pct"/>
+          </w:tcPr>
+          <w:p>
+            <w:pPr>
+              <w:pStyle w:val="Textoindependiente"/>
+              <w:spacing w:line="360" w:lineRule="auto"/>
+              <w:rPr>
+                <w:rFonts w:ascii="Calibri" w:hAnsi="Calibri" w:cs="Calibri"/>
+                <w:sz w:val="22"/>
+              </w:rPr>
+            </w:pPr>
+            <w:r>
+              <w:rPr>
+                <w:rFonts w:ascii="Calibri" w:hAnsi="Calibri" w:cs="Calibri"/>
+                <w:sz w:val="22"/>
+              </w:rPr>
+              <w:t>${edito}</w:t>
+            </w:r>
+          </w:p>
+        </w:tc>
+        <w:tc>
+          <w:tcPr>
+            <w:tcW w:w="627" w:type="pct"/>
+          </w:tcPr>
+          <w:p>
+            <w:pPr>
+              <w:pStyle w:val="Textoindependiente"/>
+              <w:spacing w:line="360" w:lineRule="auto"/>
+              <w:rPr>
+                <w:rFonts w:ascii="Calibri" w:hAnsi="Calibri" w:cs="Calibri"/>
+                <w:sz w:val="22"/>
+              </w:rPr>
+            </w:pPr>
+            <w:r>
+              <w:rPr>
+                <w:rFonts w:ascii="Calibri" w:hAnsi="Calibri" w:cs="Calibri"/>
+                <w:sz w:val="22"/>
+              </w:rPr>
+              <w:t>${edito}</w:t>
+            </w:r>
           </w:p>
         </w:tc>
       </w:tr>
@@ -727,62 +857,90 @@
         </w:trPr>
         <w:tc>
           <w:tcPr>
-            <w:tcW w:w="1792" w:type="pct"/>
-          </w:tcPr>
-          <w:p>
-            <w:pPr>
-              <w:pStyle w:val="Textoindependiente"/>
-              <w:spacing w:line="360" w:lineRule="auto"/>
-              <w:rPr>
-                <w:rFonts w:ascii="Calibri" w:hAnsi="Calibri" w:cs="Calibri"/>
-                <w:sz w:val="22"/>
-              </w:rPr>
-            </w:pPr>
-          </w:p>
-        </w:tc>
-        <w:tc>
-          <w:tcPr>
-            <w:tcW w:w="1740" w:type="pct"/>
-          </w:tcPr>
-          <w:p>
-            <w:pPr>
-              <w:pStyle w:val="Textoindependiente"/>
-              <w:spacing w:line="360" w:lineRule="auto"/>
-              <w:rPr>
-                <w:rFonts w:ascii="Calibri" w:hAnsi="Calibri" w:cs="Calibri"/>
-                <w:sz w:val="22"/>
-              </w:rPr>
-            </w:pPr>
-          </w:p>
-        </w:tc>
-        <w:tc>
-          <w:tcPr>
-            <w:tcW w:w="835" w:type="pct"/>
-          </w:tcPr>
-          <w:p>
-            <w:pPr>
-              <w:pStyle w:val="Textoindependiente"/>
-              <w:spacing w:line="360" w:lineRule="auto"/>
-              <w:rPr>
-                <w:rFonts w:ascii="Calibri" w:hAnsi="Calibri" w:cs="Calibri"/>
-                <w:sz w:val="22"/>
-              </w:rPr>
-            </w:pPr>
-          </w:p>
-        </w:tc>
-        <w:tc>
-          <w:tcPr>
-            <w:tcW w:w="633" w:type="pct"/>
-          </w:tcPr>
-          <w:p>
-            <w:pPr>
-              <w:pStyle w:val="Textoindependiente"/>
-              <w:spacing w:line="360" w:lineRule="auto"/>
-              <w:rPr>
-                <w:rFonts w:ascii="Calibri" w:hAnsi="Calibri" w:cs="Calibri"/>
-                <w:sz w:val="22"/>
-              </w:rPr>
-            </w:pPr>
+            <w:tcW w:w="1786" w:type="pct"/>
+          </w:tcPr>
+          <w:p>
+            <w:pPr>
+              <w:pStyle w:val="Textoindependiente"/>
+              <w:spacing w:line="360" w:lineRule="auto"/>
+              <w:rPr>
+                <w:rFonts w:ascii="Calibri" w:hAnsi="Calibri" w:cs="Calibri"/>
+                <w:sz w:val="22"/>
+              </w:rPr>
+            </w:pPr>
+            <w:r>
+              <w:rPr>
+                <w:rFonts w:ascii="Calibri" w:hAnsi="Calibri" w:cs="Calibri"/>
+                <w:sz w:val="22"/>
+              </w:rPr>
+              <w:t>${edito}</w:t>
+            </w:r>
+          </w:p>
+        </w:tc>
+        <w:tc>
+          <w:tcPr>
+            <w:tcW w:w="1735" w:type="pct"/>
+          </w:tcPr>
+          <w:p>
+            <w:pPr>
+              <w:pStyle w:val="Textoindependiente"/>
+              <w:spacing w:line="360" w:lineRule="auto"/>
+              <w:rPr>
+                <w:rFonts w:ascii="Calibri" w:hAnsi="Calibri" w:cs="Calibri"/>
+                <w:sz w:val="22"/>
+              </w:rPr>
+            </w:pPr>
+            <w:r>
+              <w:rPr>
+                <w:rFonts w:ascii="Calibri" w:hAnsi="Calibri" w:cs="Calibri"/>
+                <w:sz w:val="22"/>
+              </w:rPr>
+              <w:t>${edito}</w:t>
+            </w:r>
+          </w:p>
+        </w:tc>
+        <w:tc>
+          <w:tcPr>
+            <w:tcW w:w="852" w:type="pct"/>
+          </w:tcPr>
+          <w:p>
+            <w:pPr>
+              <w:pStyle w:val="Textoindependiente"/>
+              <w:spacing w:line="360" w:lineRule="auto"/>
+              <w:rPr>
+                <w:rFonts w:ascii="Calibri" w:hAnsi="Calibri" w:cs="Calibri"/>
+                <w:sz w:val="22"/>
+              </w:rPr>
+            </w:pPr>
+            <w:r>
+              <w:rPr>
+                <w:rFonts w:ascii="Calibri" w:hAnsi="Calibri" w:cs="Calibri"/>
+                <w:sz w:val="22"/>
+              </w:rPr>
+              <w:t>${edito}</w:t>
+            </w:r>
+          </w:p>
+        </w:tc>
+        <w:tc>
+          <w:tcPr>
+            <w:tcW w:w="627" w:type="pct"/>
+          </w:tcPr>
+          <w:p>
+            <w:pPr>
+              <w:pStyle w:val="Textoindependiente"/>
+              <w:spacing w:line="360" w:lineRule="auto"/>
+              <w:rPr>
+                <w:rFonts w:ascii="Calibri" w:hAnsi="Calibri" w:cs="Calibri"/>
+                <w:sz w:val="22"/>
+              </w:rPr>
+            </w:pPr>
+            <w:r>
+              <w:rPr>
+                <w:rFonts w:ascii="Calibri" w:hAnsi="Calibri" w:cs="Calibri"/>
+                <w:sz w:val="22"/>
+              </w:rPr>
+              <w:t>${edito}</w:t>
+            </w:r>
           </w:p>
         </w:tc>
       </w:tr>
@@ -792,62 +950,90 @@
         </w:trPr>
         <w:tc>
           <w:tcPr>
-            <w:tcW w:w="1792" w:type="pct"/>
-          </w:tcPr>
-          <w:p>
-            <w:pPr>
-              <w:pStyle w:val="Textoindependiente"/>
-              <w:spacing w:line="360" w:lineRule="auto"/>
-              <w:rPr>
-                <w:rFonts w:ascii="Calibri" w:hAnsi="Calibri" w:cs="Calibri"/>
-                <w:sz w:val="22"/>
-              </w:rPr>
-            </w:pPr>
-          </w:p>
-        </w:tc>
-        <w:tc>
-          <w:tcPr>
-            <w:tcW w:w="1740" w:type="pct"/>
-          </w:tcPr>
-          <w:p>
-            <w:pPr>
-              <w:pStyle w:val="Textoindependiente"/>
-              <w:spacing w:line="360" w:lineRule="auto"/>
-              <w:rPr>
-                <w:rFonts w:ascii="Calibri" w:hAnsi="Calibri" w:cs="Calibri"/>
-                <w:sz w:val="22"/>
-              </w:rPr>
-            </w:pPr>
-          </w:p>
-        </w:tc>
-        <w:tc>
-          <w:tcPr>
-            <w:tcW w:w="835" w:type="pct"/>
-          </w:tcPr>
-          <w:p>
-            <w:pPr>
-              <w:pStyle w:val="Textoindependiente"/>
-              <w:spacing w:line="360" w:lineRule="auto"/>
-              <w:rPr>
-                <w:rFonts w:ascii="Calibri" w:hAnsi="Calibri" w:cs="Calibri"/>
-                <w:sz w:val="22"/>
-              </w:rPr>
-            </w:pPr>
-          </w:p>
-        </w:tc>
-        <w:tc>
-          <w:tcPr>
-            <w:tcW w:w="633" w:type="pct"/>
-          </w:tcPr>
-          <w:p>
-            <w:pPr>
-              <w:pStyle w:val="Textoindependiente"/>
-              <w:spacing w:line="360" w:lineRule="auto"/>
-              <w:rPr>
-                <w:rFonts w:ascii="Calibri" w:hAnsi="Calibri" w:cs="Calibri"/>
-                <w:sz w:val="22"/>
-              </w:rPr>
-            </w:pPr>
+            <w:tcW w:w="1786" w:type="pct"/>
+          </w:tcPr>
+          <w:p>
+            <w:pPr>
+              <w:pStyle w:val="Textoindependiente"/>
+              <w:spacing w:line="360" w:lineRule="auto"/>
+              <w:rPr>
+                <w:rFonts w:ascii="Calibri" w:hAnsi="Calibri" w:cs="Calibri"/>
+                <w:sz w:val="22"/>
+              </w:rPr>
+            </w:pPr>
+            <w:r>
+              <w:rPr>
+                <w:rFonts w:ascii="Calibri" w:hAnsi="Calibri" w:cs="Calibri"/>
+                <w:sz w:val="22"/>
+              </w:rPr>
+              <w:t>${edito}</w:t>
+            </w:r>
+          </w:p>
+        </w:tc>
+        <w:tc>
+          <w:tcPr>
+            <w:tcW w:w="1735" w:type="pct"/>
+          </w:tcPr>
+          <w:p>
+            <w:pPr>
+              <w:pStyle w:val="Textoindependiente"/>
+              <w:spacing w:line="360" w:lineRule="auto"/>
+              <w:rPr>
+                <w:rFonts w:ascii="Calibri" w:hAnsi="Calibri" w:cs="Calibri"/>
+                <w:sz w:val="22"/>
+              </w:rPr>
+            </w:pPr>
+            <w:r>
+              <w:rPr>
+                <w:rFonts w:ascii="Calibri" w:hAnsi="Calibri" w:cs="Calibri"/>
+                <w:sz w:val="22"/>
+              </w:rPr>
+              <w:t>${edito}</w:t>
+            </w:r>
+          </w:p>
+        </w:tc>
+        <w:tc>
+          <w:tcPr>
+            <w:tcW w:w="852" w:type="pct"/>
+          </w:tcPr>
+          <w:p>
+            <w:pPr>
+              <w:pStyle w:val="Textoindependiente"/>
+              <w:spacing w:line="360" w:lineRule="auto"/>
+              <w:rPr>
+                <w:rFonts w:ascii="Calibri" w:hAnsi="Calibri" w:cs="Calibri"/>
+                <w:sz w:val="22"/>
+              </w:rPr>
+            </w:pPr>
+            <w:r>
+              <w:rPr>
+                <w:rFonts w:ascii="Calibri" w:hAnsi="Calibri" w:cs="Calibri"/>
+                <w:sz w:val="22"/>
+              </w:rPr>
+              <w:t>${edito}</w:t>
+            </w:r>
+          </w:p>
+        </w:tc>
+        <w:tc>
+          <w:tcPr>
+            <w:tcW w:w="627" w:type="pct"/>
+          </w:tcPr>
+          <w:p>
+            <w:pPr>
+              <w:pStyle w:val="Textoindependiente"/>
+              <w:spacing w:line="360" w:lineRule="auto"/>
+              <w:rPr>
+                <w:rFonts w:ascii="Calibri" w:hAnsi="Calibri" w:cs="Calibri"/>
+                <w:sz w:val="22"/>
+              </w:rPr>
+            </w:pPr>
+            <w:r>
+              <w:rPr>
+                <w:rFonts w:ascii="Calibri" w:hAnsi="Calibri" w:cs="Calibri"/>
+                <w:sz w:val="22"/>
+              </w:rPr>
+              <w:t>${edito}</w:t>
+            </w:r>
           </w:p>
         </w:tc>
       </w:tr>
@@ -857,62 +1043,90 @@
         </w:trPr>
         <w:tc>
           <w:tcPr>
-            <w:tcW w:w="1792" w:type="pct"/>
-          </w:tcPr>
-          <w:p>
-            <w:pPr>
-              <w:pStyle w:val="Textoindependiente"/>
-              <w:spacing w:line="360" w:lineRule="auto"/>
-              <w:rPr>
-                <w:rFonts w:ascii="Calibri" w:hAnsi="Calibri" w:cs="Calibri"/>
-                <w:sz w:val="22"/>
-              </w:rPr>
-            </w:pPr>
-          </w:p>
-        </w:tc>
-        <w:tc>
-          <w:tcPr>
-            <w:tcW w:w="1740" w:type="pct"/>
-          </w:tcPr>
-          <w:p>
-            <w:pPr>
-              <w:pStyle w:val="Textoindependiente"/>
-              <w:spacing w:line="360" w:lineRule="auto"/>
-              <w:rPr>
-                <w:rFonts w:ascii="Calibri" w:hAnsi="Calibri" w:cs="Calibri"/>
-                <w:sz w:val="22"/>
-              </w:rPr>
-            </w:pPr>
-          </w:p>
-        </w:tc>
-        <w:tc>
-          <w:tcPr>
-            <w:tcW w:w="835" w:type="pct"/>
-          </w:tcPr>
-          <w:p>
-            <w:pPr>
-              <w:pStyle w:val="Textoindependiente"/>
-              <w:spacing w:line="360" w:lineRule="auto"/>
-              <w:rPr>
-                <w:rFonts w:ascii="Calibri" w:hAnsi="Calibri" w:cs="Calibri"/>
-                <w:sz w:val="22"/>
-              </w:rPr>
-            </w:pPr>
-          </w:p>
-        </w:tc>
-        <w:tc>
-          <w:tcPr>
-            <w:tcW w:w="633" w:type="pct"/>
-          </w:tcPr>
-          <w:p>
-            <w:pPr>
-              <w:pStyle w:val="Textoindependiente"/>
-              <w:spacing w:line="360" w:lineRule="auto"/>
-              <w:rPr>
-                <w:rFonts w:ascii="Calibri" w:hAnsi="Calibri" w:cs="Calibri"/>
-                <w:sz w:val="22"/>
-              </w:rPr>
-            </w:pPr>
+            <w:tcW w:w="1786" w:type="pct"/>
+          </w:tcPr>
+          <w:p>
+            <w:pPr>
+              <w:pStyle w:val="Textoindependiente"/>
+              <w:spacing w:line="360" w:lineRule="auto"/>
+              <w:rPr>
+                <w:rFonts w:ascii="Calibri" w:hAnsi="Calibri" w:cs="Calibri"/>
+                <w:sz w:val="22"/>
+              </w:rPr>
+            </w:pPr>
+            <w:r>
+              <w:rPr>
+                <w:rFonts w:ascii="Calibri" w:hAnsi="Calibri" w:cs="Calibri"/>
+                <w:sz w:val="22"/>
+              </w:rPr>
+              <w:t>${edito}</w:t>
+            </w:r>
+          </w:p>
+        </w:tc>
+        <w:tc>
+          <w:tcPr>
+            <w:tcW w:w="1735" w:type="pct"/>
+          </w:tcPr>
+          <w:p>
+            <w:pPr>
+              <w:pStyle w:val="Textoindependiente"/>
+              <w:spacing w:line="360" w:lineRule="auto"/>
+              <w:rPr>
+                <w:rFonts w:ascii="Calibri" w:hAnsi="Calibri" w:cs="Calibri"/>
+                <w:sz w:val="22"/>
+              </w:rPr>
+            </w:pPr>
+            <w:r>
+              <w:rPr>
+                <w:rFonts w:ascii="Calibri" w:hAnsi="Calibri" w:cs="Calibri"/>
+                <w:sz w:val="22"/>
+              </w:rPr>
+              <w:t>${edito}</w:t>
+            </w:r>
+          </w:p>
+        </w:tc>
+        <w:tc>
+          <w:tcPr>
+            <w:tcW w:w="852" w:type="pct"/>
+          </w:tcPr>
+          <w:p>
+            <w:pPr>
+              <w:pStyle w:val="Textoindependiente"/>
+              <w:spacing w:line="360" w:lineRule="auto"/>
+              <w:rPr>
+                <w:rFonts w:ascii="Calibri" w:hAnsi="Calibri" w:cs="Calibri"/>
+                <w:sz w:val="22"/>
+              </w:rPr>
+            </w:pPr>
+            <w:r>
+              <w:rPr>
+                <w:rFonts w:ascii="Calibri" w:hAnsi="Calibri" w:cs="Calibri"/>
+                <w:sz w:val="22"/>
+              </w:rPr>
+              <w:t>${edito}</w:t>
+            </w:r>
+          </w:p>
+        </w:tc>
+        <w:tc>
+          <w:tcPr>
+            <w:tcW w:w="627" w:type="pct"/>
+          </w:tcPr>
+          <w:p>
+            <w:pPr>
+              <w:pStyle w:val="Textoindependiente"/>
+              <w:spacing w:line="360" w:lineRule="auto"/>
+              <w:rPr>
+                <w:rFonts w:ascii="Calibri" w:hAnsi="Calibri" w:cs="Calibri"/>
+                <w:sz w:val="22"/>
+              </w:rPr>
+            </w:pPr>
+            <w:r>
+              <w:rPr>
+                <w:rFonts w:ascii="Calibri" w:hAnsi="Calibri" w:cs="Calibri"/>
+                <w:sz w:val="22"/>
+              </w:rPr>
+              <w:t>${edito}</w:t>
+            </w:r>
           </w:p>
         </w:tc>
       </w:tr>
@@ -1065,6 +1279,14 @@
                 <w:sz w:val="22"/>
               </w:rPr>
             </w:pPr>
+            <w:r>
+              <w:rPr>
+                <w:rFonts w:ascii="Calibri" w:hAnsi="Calibri" w:cs="Calibri"/>
+                <w:sz w:val="22"/>
+              </w:rPr>
+              <w:lastRenderedPageBreak/>
+              <w:t>${edito}</w:t>
+            </w:r>
           </w:p>
         </w:tc>
         <w:tc>
@@ -1080,6 +1302,13 @@
                 <w:sz w:val="22"/>
               </w:rPr>
             </w:pPr>
+            <w:r>
+              <w:rPr>
+                <w:rFonts w:ascii="Calibri" w:hAnsi="Calibri" w:cs="Calibri"/>
+                <w:sz w:val="22"/>
+              </w:rPr>
+              <w:t>${edito}</w:t>
+            </w:r>
           </w:p>
         </w:tc>
         <w:tc>
@@ -1095,6 +1324,13 @@
                 <w:sz w:val="22"/>
               </w:rPr>
             </w:pPr>
+            <w:r>
+              <w:rPr>
+                <w:rFonts w:ascii="Calibri" w:hAnsi="Calibri" w:cs="Calibri"/>
+                <w:sz w:val="22"/>
+              </w:rPr>
+              <w:t>${edito}</w:t>
+            </w:r>
           </w:p>
         </w:tc>
       </w:tr>
@@ -1112,6 +1348,13 @@
                 <w:sz w:val="22"/>
               </w:rPr>
             </w:pPr>
+            <w:r>
+              <w:rPr>
+                <w:rFonts w:ascii="Calibri" w:hAnsi="Calibri" w:cs="Calibri"/>
+                <w:sz w:val="22"/>
+              </w:rPr>
+              <w:t>${edito}</w:t>
+            </w:r>
           </w:p>
         </w:tc>
         <w:tc>
@@ -1127,6 +1370,13 @@
                 <w:sz w:val="22"/>
               </w:rPr>
             </w:pPr>
+            <w:r>
+              <w:rPr>
+                <w:rFonts w:ascii="Calibri" w:hAnsi="Calibri" w:cs="Calibri"/>
+                <w:sz w:val="22"/>
+              </w:rPr>
+              <w:t>${edito}</w:t>
+            </w:r>
           </w:p>
         </w:tc>
         <w:tc>
@@ -1142,6 +1392,13 @@
                 <w:sz w:val="22"/>
               </w:rPr>
             </w:pPr>
+            <w:r>
+              <w:rPr>
+                <w:rFonts w:ascii="Calibri" w:hAnsi="Calibri" w:cs="Calibri"/>
+                <w:sz w:val="22"/>
+              </w:rPr>
+              <w:t>${edito}</w:t>
+            </w:r>
           </w:p>
         </w:tc>
       </w:tr>
@@ -1159,6 +1416,13 @@
                 <w:sz w:val="22"/>
               </w:rPr>
             </w:pPr>
+            <w:r>
+              <w:rPr>
+                <w:rFonts w:ascii="Calibri" w:hAnsi="Calibri" w:cs="Calibri"/>
+                <w:sz w:val="22"/>
+              </w:rPr>
+              <w:t>${edito}</w:t>
+            </w:r>
           </w:p>
         </w:tc>
         <w:tc>
@@ -1174,6 +1438,13 @@
                 <w:sz w:val="22"/>
               </w:rPr>
             </w:pPr>
+            <w:r>
+              <w:rPr>
+                <w:rFonts w:ascii="Calibri" w:hAnsi="Calibri" w:cs="Calibri"/>
+                <w:sz w:val="22"/>
+              </w:rPr>
+              <w:t>${edito}</w:t>
+            </w:r>
           </w:p>
         </w:tc>
         <w:tc>
@@ -1189,6 +1460,13 @@
                 <w:sz w:val="22"/>
               </w:rPr>
             </w:pPr>
+            <w:r>
+              <w:rPr>
+                <w:rFonts w:ascii="Calibri" w:hAnsi="Calibri" w:cs="Calibri"/>
+                <w:sz w:val="22"/>
+              </w:rPr>
+              <w:t>${edito}</w:t>
+            </w:r>
           </w:p>
         </w:tc>
       </w:tr>
@@ -1206,6 +1484,13 @@
                 <w:sz w:val="22"/>
               </w:rPr>
             </w:pPr>
+            <w:r>
+              <w:rPr>
+                <w:rFonts w:ascii="Calibri" w:hAnsi="Calibri" w:cs="Calibri"/>
+                <w:sz w:val="22"/>
+              </w:rPr>
+              <w:t>${edito}</w:t>
+            </w:r>
           </w:p>
         </w:tc>
         <w:tc>
@@ -1221,6 +1506,13 @@
                 <w:sz w:val="22"/>
               </w:rPr>
             </w:pPr>
+            <w:r>
+              <w:rPr>
+                <w:rFonts w:ascii="Calibri" w:hAnsi="Calibri" w:cs="Calibri"/>
+                <w:sz w:val="22"/>
+              </w:rPr>
+              <w:t>${edito}</w:t>
+            </w:r>
           </w:p>
         </w:tc>
         <w:tc>
@@ -1236,6 +1528,13 @@
                 <w:sz w:val="22"/>
               </w:rPr>
             </w:pPr>
+            <w:r>
+              <w:rPr>
+                <w:rFonts w:ascii="Calibri" w:hAnsi="Calibri" w:cs="Calibri"/>
+                <w:sz w:val="22"/>
+              </w:rPr>
+              <w:t>${edito}</w:t>
+            </w:r>
           </w:p>
         </w:tc>
       </w:tr>
@@ -1253,6 +1552,13 @@
                 <w:sz w:val="22"/>
               </w:rPr>
             </w:pPr>
+            <w:r>
+              <w:rPr>
+                <w:rFonts w:ascii="Calibri" w:hAnsi="Calibri" w:cs="Calibri"/>
+                <w:sz w:val="22"/>
+              </w:rPr>
+              <w:t>${edito}</w:t>
+            </w:r>
           </w:p>
         </w:tc>
         <w:tc>
@@ -1268,6 +1574,13 @@
                 <w:sz w:val="22"/>
               </w:rPr>
             </w:pPr>
+            <w:r>
+              <w:rPr>
+                <w:rFonts w:ascii="Calibri" w:hAnsi="Calibri" w:cs="Calibri"/>
+                <w:sz w:val="22"/>
+              </w:rPr>
+              <w:t>${edito}</w:t>
+            </w:r>
           </w:p>
         </w:tc>
         <w:tc>
@@ -1283,6 +1596,13 @@
                 <w:sz w:val="22"/>
               </w:rPr>
             </w:pPr>
+            <w:r>
+              <w:rPr>
+                <w:rFonts w:ascii="Calibri" w:hAnsi="Calibri" w:cs="Calibri"/>
+                <w:sz w:val="22"/>
+              </w:rPr>
+              <w:t>${edito}</w:t>
+            </w:r>
           </w:p>
         </w:tc>
       </w:tr>
@@ -1300,6 +1620,13 @@
                 <w:sz w:val="22"/>
               </w:rPr>
             </w:pPr>
+            <w:r>
+              <w:rPr>
+                <w:rFonts w:ascii="Calibri" w:hAnsi="Calibri" w:cs="Calibri"/>
+                <w:sz w:val="22"/>
+              </w:rPr>
+              <w:t>${edito}</w:t>
+            </w:r>
           </w:p>
         </w:tc>
         <w:tc>
@@ -1315,6 +1642,13 @@
                 <w:sz w:val="22"/>
               </w:rPr>
             </w:pPr>
+            <w:r>
+              <w:rPr>
+                <w:rFonts w:ascii="Calibri" w:hAnsi="Calibri" w:cs="Calibri"/>
+                <w:sz w:val="22"/>
+              </w:rPr>
+              <w:t>${edito}</w:t>
+            </w:r>
           </w:p>
         </w:tc>
         <w:tc>
@@ -1330,6 +1664,13 @@
                 <w:sz w:val="22"/>
               </w:rPr>
             </w:pPr>
+            <w:r>
+              <w:rPr>
+                <w:rFonts w:ascii="Calibri" w:hAnsi="Calibri" w:cs="Calibri"/>
+                <w:sz w:val="22"/>
+              </w:rPr>
+              <w:t>${edito}</w:t>
+            </w:r>
           </w:p>
         </w:tc>
       </w:tr>
@@ -1347,6 +1688,13 @@
                 <w:sz w:val="22"/>
               </w:rPr>
             </w:pPr>
+            <w:r>
+              <w:rPr>
+                <w:rFonts w:ascii="Calibri" w:hAnsi="Calibri" w:cs="Calibri"/>
+                <w:sz w:val="22"/>
+              </w:rPr>
+              <w:t>${edito}</w:t>
+            </w:r>
           </w:p>
         </w:tc>
         <w:tc>
@@ -1362,6 +1710,13 @@
                 <w:sz w:val="22"/>
               </w:rPr>
             </w:pPr>
+            <w:r>
+              <w:rPr>
+                <w:rFonts w:ascii="Calibri" w:hAnsi="Calibri" w:cs="Calibri"/>
+                <w:sz w:val="22"/>
+              </w:rPr>
+              <w:t>${edito}</w:t>
+            </w:r>
           </w:p>
         </w:tc>
         <w:tc>
@@ -1377,6 +1732,13 @@
                 <w:sz w:val="22"/>
               </w:rPr>
             </w:pPr>
+            <w:r>
+              <w:rPr>
+                <w:rFonts w:ascii="Calibri" w:hAnsi="Calibri" w:cs="Calibri"/>
+                <w:sz w:val="22"/>
+              </w:rPr>
+              <w:t>${edito}</w:t>
+            </w:r>
           </w:p>
         </w:tc>
       </w:tr>
@@ -1394,6 +1756,13 @@
                 <w:sz w:val="22"/>
               </w:rPr>
             </w:pPr>
+            <w:r>
+              <w:rPr>
+                <w:rFonts w:ascii="Calibri" w:hAnsi="Calibri" w:cs="Calibri"/>
+                <w:sz w:val="22"/>
+              </w:rPr>
+              <w:t>${edito}</w:t>
+            </w:r>
           </w:p>
         </w:tc>
         <w:tc>
@@ -1409,6 +1778,13 @@
                 <w:sz w:val="22"/>
               </w:rPr>
             </w:pPr>
+            <w:r>
+              <w:rPr>
+                <w:rFonts w:ascii="Calibri" w:hAnsi="Calibri" w:cs="Calibri"/>
+                <w:sz w:val="22"/>
+              </w:rPr>
+              <w:t>${edito}</w:t>
+            </w:r>
           </w:p>
         </w:tc>
         <w:tc>
@@ -1424,6 +1800,13 @@
                 <w:sz w:val="22"/>
               </w:rPr>
             </w:pPr>
+            <w:r>
+              <w:rPr>
+                <w:rFonts w:ascii="Calibri" w:hAnsi="Calibri" w:cs="Calibri"/>
+                <w:sz w:val="22"/>
+              </w:rPr>
+              <w:t>${edito}</w:t>
+            </w:r>
           </w:p>
         </w:tc>
       </w:tr>
@@ -1679,6 +2062,13 @@
                 <w:sz w:val="22"/>
               </w:rPr>
             </w:pPr>
+            <w:r>
+              <w:rPr>
+                <w:rFonts w:ascii="Calibri" w:hAnsi="Calibri" w:cs="Calibri"/>
+                <w:sz w:val="22"/>
+              </w:rPr>
+              <w:t>${edito}</w:t>
+            </w:r>
           </w:p>
         </w:tc>
         <w:tc>
@@ -1725,6 +2115,13 @@
                 <w:sz w:val="22"/>
               </w:rPr>
             </w:pPr>
+            <w:r>
+              <w:rPr>
+                <w:rFonts w:ascii="Calibri" w:hAnsi="Calibri" w:cs="Calibri"/>
+                <w:sz w:val="22"/>
+              </w:rPr>
+              <w:t>${edito}</w:t>
+            </w:r>
           </w:p>
         </w:tc>
       </w:tr>
@@ -2034,7 +2431,7 @@
         </w:trPr>
         <w:tc>
           <w:tcPr>
-            <w:tcW w:w="4608" w:type="dxa"/>
+            <w:tcW w:w="4535" w:type="dxa"/>
             <w:shd w:val="clear" w:color="auto" w:fill="D9D9D9"/>
             <w:vAlign w:val="center"/>
           </w:tcPr>
@@ -2062,7 +2459,7 @@
         </w:tc>
         <w:tc>
           <w:tcPr>
-            <w:tcW w:w="2880" w:type="dxa"/>
+            <w:tcW w:w="2841" w:type="dxa"/>
             <w:shd w:val="clear" w:color="auto" w:fill="D9D9D9"/>
             <w:vAlign w:val="center"/>
           </w:tcPr>
@@ -2089,7 +2486,7 @@
         </w:tc>
         <w:tc>
           <w:tcPr>
-            <w:tcW w:w="2624" w:type="dxa"/>
+            <w:tcW w:w="2586" w:type="dxa"/>
             <w:shd w:val="clear" w:color="auto" w:fill="D9D9D9"/>
             <w:vAlign w:val="center"/>
           </w:tcPr>
@@ -2118,8 +2515,7 @@
       <w:tr>
         <w:tc>
           <w:tcPr>
-            <w:tcW w:w="4608" w:type="dxa"/>
-            <w:vAlign w:val="center"/>
+            <w:tcW w:w="4535" w:type="dxa"/>
           </w:tcPr>
           <w:p>
             <w:pPr>
@@ -2131,12 +2527,18 @@
                 <w:sz w:val="22"/>
               </w:rPr>
             </w:pPr>
-          </w:p>
-        </w:tc>
-        <w:tc>
-          <w:tcPr>
-            <w:tcW w:w="2880" w:type="dxa"/>
-            <w:vAlign w:val="center"/>
+            <w:r>
+              <w:rPr>
+                <w:rFonts w:ascii="Calibri" w:hAnsi="Calibri" w:cs="Calibri"/>
+                <w:sz w:val="22"/>
+              </w:rPr>
+              <w:t>${edito}</w:t>
+            </w:r>
+          </w:p>
+        </w:tc>
+        <w:tc>
+          <w:tcPr>
+            <w:tcW w:w="2841" w:type="dxa"/>
           </w:tcPr>
           <w:p>
             <w:pPr>
@@ -2148,12 +2550,18 @@
                 <w:sz w:val="22"/>
               </w:rPr>
             </w:pPr>
-          </w:p>
-        </w:tc>
-        <w:tc>
-          <w:tcPr>
-            <w:tcW w:w="2624" w:type="dxa"/>
-            <w:vAlign w:val="center"/>
+            <w:r>
+              <w:rPr>
+                <w:rFonts w:ascii="Calibri" w:hAnsi="Calibri" w:cs="Calibri"/>
+                <w:sz w:val="22"/>
+              </w:rPr>
+              <w:t>${edito}</w:t>
+            </w:r>
+          </w:p>
+        </w:tc>
+        <w:tc>
+          <w:tcPr>
+            <w:tcW w:w="2586" w:type="dxa"/>
           </w:tcPr>
           <w:p>
             <w:pPr>
@@ -2165,14 +2573,20 @@
                 <w:sz w:val="22"/>
               </w:rPr>
             </w:pPr>
+            <w:r>
+              <w:rPr>
+                <w:rFonts w:ascii="Calibri" w:hAnsi="Calibri" w:cs="Calibri"/>
+                <w:sz w:val="22"/>
+              </w:rPr>
+              <w:t>${edito}</w:t>
+            </w:r>
           </w:p>
         </w:tc>
       </w:tr>
       <w:tr>
         <w:tc>
           <w:tcPr>
-            <w:tcW w:w="4608" w:type="dxa"/>
-            <w:vAlign w:val="center"/>
+            <w:tcW w:w="4535" w:type="dxa"/>
           </w:tcPr>
           <w:p>
             <w:pPr>
@@ -2184,12 +2598,18 @@
                 <w:sz w:val="22"/>
               </w:rPr>
             </w:pPr>
-          </w:p>
-        </w:tc>
-        <w:tc>
-          <w:tcPr>
-            <w:tcW w:w="2880" w:type="dxa"/>
-            <w:vAlign w:val="center"/>
+            <w:r>
+              <w:rPr>
+                <w:rFonts w:ascii="Calibri" w:hAnsi="Calibri" w:cs="Calibri"/>
+                <w:sz w:val="22"/>
+              </w:rPr>
+              <w:t>${edito}</w:t>
+            </w:r>
+          </w:p>
+        </w:tc>
+        <w:tc>
+          <w:tcPr>
+            <w:tcW w:w="2841" w:type="dxa"/>
           </w:tcPr>
           <w:p>
             <w:pPr>
@@ -2201,12 +2621,18 @@
                 <w:sz w:val="22"/>
               </w:rPr>
             </w:pPr>
-          </w:p>
-        </w:tc>
-        <w:tc>
-          <w:tcPr>
-            <w:tcW w:w="2624" w:type="dxa"/>
-            <w:vAlign w:val="center"/>
+            <w:r>
+              <w:rPr>
+                <w:rFonts w:ascii="Calibri" w:hAnsi="Calibri" w:cs="Calibri"/>
+                <w:sz w:val="22"/>
+              </w:rPr>
+              <w:t>${edito}</w:t>
+            </w:r>
+          </w:p>
+        </w:tc>
+        <w:tc>
+          <w:tcPr>
+            <w:tcW w:w="2586" w:type="dxa"/>
           </w:tcPr>
           <w:p>
             <w:pPr>
@@ -2218,14 +2644,20 @@
                 <w:sz w:val="22"/>
               </w:rPr>
             </w:pPr>
+            <w:r>
+              <w:rPr>
+                <w:rFonts w:ascii="Calibri" w:hAnsi="Calibri" w:cs="Calibri"/>
+                <w:sz w:val="22"/>
+              </w:rPr>
+              <w:t>${edito}</w:t>
+            </w:r>
           </w:p>
         </w:tc>
       </w:tr>
       <w:tr>
         <w:tc>
           <w:tcPr>
-            <w:tcW w:w="4608" w:type="dxa"/>
-            <w:vAlign w:val="center"/>
+            <w:tcW w:w="4535" w:type="dxa"/>
           </w:tcPr>
           <w:p>
             <w:pPr>
@@ -2237,12 +2669,18 @@
                 <w:sz w:val="22"/>
               </w:rPr>
             </w:pPr>
-          </w:p>
-        </w:tc>
-        <w:tc>
-          <w:tcPr>
-            <w:tcW w:w="2880" w:type="dxa"/>
-            <w:vAlign w:val="center"/>
+            <w:r>
+              <w:rPr>
+                <w:rFonts w:ascii="Calibri" w:hAnsi="Calibri" w:cs="Calibri"/>
+                <w:sz w:val="22"/>
+              </w:rPr>
+              <w:t>${edito}</w:t>
+            </w:r>
+          </w:p>
+        </w:tc>
+        <w:tc>
+          <w:tcPr>
+            <w:tcW w:w="2841" w:type="dxa"/>
           </w:tcPr>
           <w:p>
             <w:pPr>
@@ -2254,12 +2692,18 @@
                 <w:sz w:val="22"/>
               </w:rPr>
             </w:pPr>
-          </w:p>
-        </w:tc>
-        <w:tc>
-          <w:tcPr>
-            <w:tcW w:w="2624" w:type="dxa"/>
-            <w:vAlign w:val="center"/>
+            <w:r>
+              <w:rPr>
+                <w:rFonts w:ascii="Calibri" w:hAnsi="Calibri" w:cs="Calibri"/>
+                <w:sz w:val="22"/>
+              </w:rPr>
+              <w:t>${edito}</w:t>
+            </w:r>
+          </w:p>
+        </w:tc>
+        <w:tc>
+          <w:tcPr>
+            <w:tcW w:w="2586" w:type="dxa"/>
           </w:tcPr>
           <w:p>
             <w:pPr>
@@ -2271,6 +2715,13 @@
                 <w:sz w:val="22"/>
               </w:rPr>
             </w:pPr>
+            <w:r>
+              <w:rPr>
+                <w:rFonts w:ascii="Calibri" w:hAnsi="Calibri" w:cs="Calibri"/>
+                <w:sz w:val="22"/>
+              </w:rPr>
+              <w:t>${edito}</w:t>
+            </w:r>
           </w:p>
         </w:tc>
       </w:tr>
@@ -2280,8 +2731,7 @@
         </w:trPr>
         <w:tc>
           <w:tcPr>
-            <w:tcW w:w="4608" w:type="dxa"/>
-            <w:vAlign w:val="center"/>
+            <w:tcW w:w="4535" w:type="dxa"/>
           </w:tcPr>
           <w:p>
             <w:pPr>
@@ -2293,12 +2743,18 @@
                 <w:sz w:val="22"/>
               </w:rPr>
             </w:pPr>
-          </w:p>
-        </w:tc>
-        <w:tc>
-          <w:tcPr>
-            <w:tcW w:w="2880" w:type="dxa"/>
-            <w:vAlign w:val="center"/>
+            <w:r>
+              <w:rPr>
+                <w:rFonts w:ascii="Calibri" w:hAnsi="Calibri" w:cs="Calibri"/>
+                <w:sz w:val="22"/>
+              </w:rPr>
+              <w:t>${edito}</w:t>
+            </w:r>
+          </w:p>
+        </w:tc>
+        <w:tc>
+          <w:tcPr>
+            <w:tcW w:w="2841" w:type="dxa"/>
           </w:tcPr>
           <w:p>
             <w:pPr>
@@ -2310,12 +2766,18 @@
                 <w:sz w:val="22"/>
               </w:rPr>
             </w:pPr>
-          </w:p>
-        </w:tc>
-        <w:tc>
-          <w:tcPr>
-            <w:tcW w:w="2624" w:type="dxa"/>
-            <w:vAlign w:val="center"/>
+            <w:r>
+              <w:rPr>
+                <w:rFonts w:ascii="Calibri" w:hAnsi="Calibri" w:cs="Calibri"/>
+                <w:sz w:val="22"/>
+              </w:rPr>
+              <w:t>${edito}</w:t>
+            </w:r>
+          </w:p>
+        </w:tc>
+        <w:tc>
+          <w:tcPr>
+            <w:tcW w:w="2586" w:type="dxa"/>
           </w:tcPr>
           <w:p>
             <w:pPr>
@@ -2327,14 +2789,20 @@
                 <w:sz w:val="22"/>
               </w:rPr>
             </w:pPr>
+            <w:r>
+              <w:rPr>
+                <w:rFonts w:ascii="Calibri" w:hAnsi="Calibri" w:cs="Calibri"/>
+                <w:sz w:val="22"/>
+              </w:rPr>
+              <w:t>${edito}</w:t>
+            </w:r>
           </w:p>
         </w:tc>
       </w:tr>
       <w:tr>
         <w:tc>
           <w:tcPr>
-            <w:tcW w:w="4608" w:type="dxa"/>
-            <w:vAlign w:val="center"/>
+            <w:tcW w:w="4535" w:type="dxa"/>
           </w:tcPr>
           <w:p>
             <w:pPr>
@@ -2346,12 +2814,18 @@
                 <w:sz w:val="22"/>
               </w:rPr>
             </w:pPr>
-          </w:p>
-        </w:tc>
-        <w:tc>
-          <w:tcPr>
-            <w:tcW w:w="2880" w:type="dxa"/>
-            <w:vAlign w:val="center"/>
+            <w:r>
+              <w:rPr>
+                <w:rFonts w:ascii="Calibri" w:hAnsi="Calibri" w:cs="Calibri"/>
+                <w:sz w:val="22"/>
+              </w:rPr>
+              <w:t>${edito}</w:t>
+            </w:r>
+          </w:p>
+        </w:tc>
+        <w:tc>
+          <w:tcPr>
+            <w:tcW w:w="2841" w:type="dxa"/>
           </w:tcPr>
           <w:p>
             <w:pPr>
@@ -2363,12 +2837,18 @@
                 <w:sz w:val="22"/>
               </w:rPr>
             </w:pPr>
-          </w:p>
-        </w:tc>
-        <w:tc>
-          <w:tcPr>
-            <w:tcW w:w="2624" w:type="dxa"/>
-            <w:vAlign w:val="center"/>
+            <w:r>
+              <w:rPr>
+                <w:rFonts w:ascii="Calibri" w:hAnsi="Calibri" w:cs="Calibri"/>
+                <w:sz w:val="22"/>
+              </w:rPr>
+              <w:t>${edito}</w:t>
+            </w:r>
+          </w:p>
+        </w:tc>
+        <w:tc>
+          <w:tcPr>
+            <w:tcW w:w="2586" w:type="dxa"/>
           </w:tcPr>
           <w:p>
             <w:pPr>
@@ -2380,14 +2860,20 @@
                 <w:sz w:val="22"/>
               </w:rPr>
             </w:pPr>
+            <w:r>
+              <w:rPr>
+                <w:rFonts w:ascii="Calibri" w:hAnsi="Calibri" w:cs="Calibri"/>
+                <w:sz w:val="22"/>
+              </w:rPr>
+              <w:t>${edito}</w:t>
+            </w:r>
           </w:p>
         </w:tc>
       </w:tr>
       <w:tr>
         <w:tc>
           <w:tcPr>
-            <w:tcW w:w="4608" w:type="dxa"/>
-            <w:vAlign w:val="center"/>
+            <w:tcW w:w="4535" w:type="dxa"/>
           </w:tcPr>
           <w:p>
             <w:pPr>
@@ -2399,12 +2885,18 @@
                 <w:sz w:val="22"/>
               </w:rPr>
             </w:pPr>
-          </w:p>
-        </w:tc>
-        <w:tc>
-          <w:tcPr>
-            <w:tcW w:w="2880" w:type="dxa"/>
-            <w:vAlign w:val="center"/>
+            <w:r>
+              <w:rPr>
+                <w:rFonts w:ascii="Calibri" w:hAnsi="Calibri" w:cs="Calibri"/>
+                <w:sz w:val="22"/>
+              </w:rPr>
+              <w:t>${edito}</w:t>
+            </w:r>
+          </w:p>
+        </w:tc>
+        <w:tc>
+          <w:tcPr>
+            <w:tcW w:w="2841" w:type="dxa"/>
           </w:tcPr>
           <w:p>
             <w:pPr>
@@ -2416,12 +2908,18 @@
                 <w:sz w:val="22"/>
               </w:rPr>
             </w:pPr>
-          </w:p>
-        </w:tc>
-        <w:tc>
-          <w:tcPr>
-            <w:tcW w:w="2624" w:type="dxa"/>
-            <w:vAlign w:val="center"/>
+            <w:r>
+              <w:rPr>
+                <w:rFonts w:ascii="Calibri" w:hAnsi="Calibri" w:cs="Calibri"/>
+                <w:sz w:val="22"/>
+              </w:rPr>
+              <w:t>${edito}</w:t>
+            </w:r>
+          </w:p>
+        </w:tc>
+        <w:tc>
+          <w:tcPr>
+            <w:tcW w:w="2586" w:type="dxa"/>
           </w:tcPr>
           <w:p>
             <w:pPr>
@@ -2433,14 +2931,20 @@
                 <w:sz w:val="22"/>
               </w:rPr>
             </w:pPr>
+            <w:r>
+              <w:rPr>
+                <w:rFonts w:ascii="Calibri" w:hAnsi="Calibri" w:cs="Calibri"/>
+                <w:sz w:val="22"/>
+              </w:rPr>
+              <w:t>${edito}</w:t>
+            </w:r>
           </w:p>
         </w:tc>
       </w:tr>
       <w:tr>
         <w:tc>
           <w:tcPr>
-            <w:tcW w:w="4608" w:type="dxa"/>
-            <w:vAlign w:val="center"/>
+            <w:tcW w:w="4535" w:type="dxa"/>
           </w:tcPr>
           <w:p>
             <w:pPr>
@@ -2452,12 +2956,18 @@
                 <w:sz w:val="22"/>
               </w:rPr>
             </w:pPr>
-          </w:p>
-        </w:tc>
-        <w:tc>
-          <w:tcPr>
-            <w:tcW w:w="2880" w:type="dxa"/>
-            <w:vAlign w:val="center"/>
+            <w:r>
+              <w:rPr>
+                <w:rFonts w:ascii="Calibri" w:hAnsi="Calibri" w:cs="Calibri"/>
+                <w:sz w:val="22"/>
+              </w:rPr>
+              <w:t>${edito}</w:t>
+            </w:r>
+          </w:p>
+        </w:tc>
+        <w:tc>
+          <w:tcPr>
+            <w:tcW w:w="2841" w:type="dxa"/>
           </w:tcPr>
           <w:p>
             <w:pPr>
@@ -2469,12 +2979,18 @@
                 <w:sz w:val="22"/>
               </w:rPr>
             </w:pPr>
-          </w:p>
-        </w:tc>
-        <w:tc>
-          <w:tcPr>
-            <w:tcW w:w="2624" w:type="dxa"/>
-            <w:vAlign w:val="center"/>
+            <w:r>
+              <w:rPr>
+                <w:rFonts w:ascii="Calibri" w:hAnsi="Calibri" w:cs="Calibri"/>
+                <w:sz w:val="22"/>
+              </w:rPr>
+              <w:t>${edito}</w:t>
+            </w:r>
+          </w:p>
+        </w:tc>
+        <w:tc>
+          <w:tcPr>
+            <w:tcW w:w="2586" w:type="dxa"/>
           </w:tcPr>
           <w:p>
             <w:pPr>
@@ -2486,14 +3002,20 @@
                 <w:sz w:val="22"/>
               </w:rPr>
             </w:pPr>
+            <w:r>
+              <w:rPr>
+                <w:rFonts w:ascii="Calibri" w:hAnsi="Calibri" w:cs="Calibri"/>
+                <w:sz w:val="22"/>
+              </w:rPr>
+              <w:t>${edito}</w:t>
+            </w:r>
           </w:p>
         </w:tc>
       </w:tr>
       <w:tr>
         <w:tc>
           <w:tcPr>
-            <w:tcW w:w="4608" w:type="dxa"/>
-            <w:vAlign w:val="center"/>
+            <w:tcW w:w="4535" w:type="dxa"/>
           </w:tcPr>
           <w:p>
             <w:pPr>
@@ -2505,12 +3027,18 @@
                 <w:sz w:val="22"/>
               </w:rPr>
             </w:pPr>
-          </w:p>
-        </w:tc>
-        <w:tc>
-          <w:tcPr>
-            <w:tcW w:w="2880" w:type="dxa"/>
-            <w:vAlign w:val="center"/>
+            <w:r>
+              <w:rPr>
+                <w:rFonts w:ascii="Calibri" w:hAnsi="Calibri" w:cs="Calibri"/>
+                <w:sz w:val="22"/>
+              </w:rPr>
+              <w:t>${edito}</w:t>
+            </w:r>
+          </w:p>
+        </w:tc>
+        <w:tc>
+          <w:tcPr>
+            <w:tcW w:w="2841" w:type="dxa"/>
           </w:tcPr>
           <w:p>
             <w:pPr>
@@ -2522,12 +3050,18 @@
                 <w:sz w:val="22"/>
               </w:rPr>
             </w:pPr>
-          </w:p>
-        </w:tc>
-        <w:tc>
-          <w:tcPr>
-            <w:tcW w:w="2624" w:type="dxa"/>
-            <w:vAlign w:val="center"/>
+            <w:r>
+              <w:rPr>
+                <w:rFonts w:ascii="Calibri" w:hAnsi="Calibri" w:cs="Calibri"/>
+                <w:sz w:val="22"/>
+              </w:rPr>
+              <w:t>${edito}</w:t>
+            </w:r>
+          </w:p>
+        </w:tc>
+        <w:tc>
+          <w:tcPr>
+            <w:tcW w:w="2586" w:type="dxa"/>
           </w:tcPr>
           <w:p>
             <w:pPr>
@@ -2539,14 +3073,20 @@
                 <w:sz w:val="22"/>
               </w:rPr>
             </w:pPr>
+            <w:r>
+              <w:rPr>
+                <w:rFonts w:ascii="Calibri" w:hAnsi="Calibri" w:cs="Calibri"/>
+                <w:sz w:val="22"/>
+              </w:rPr>
+              <w:t>${edito}</w:t>
+            </w:r>
           </w:p>
         </w:tc>
       </w:tr>
       <w:tr>
         <w:tc>
           <w:tcPr>
-            <w:tcW w:w="4608" w:type="dxa"/>
-            <w:vAlign w:val="center"/>
+            <w:tcW w:w="4535" w:type="dxa"/>
           </w:tcPr>
           <w:p>
             <w:pPr>
@@ -2558,12 +3098,18 @@
                 <w:sz w:val="22"/>
               </w:rPr>
             </w:pPr>
-          </w:p>
-        </w:tc>
-        <w:tc>
-          <w:tcPr>
-            <w:tcW w:w="2880" w:type="dxa"/>
-            <w:vAlign w:val="center"/>
+            <w:r>
+              <w:rPr>
+                <w:rFonts w:ascii="Calibri" w:hAnsi="Calibri" w:cs="Calibri"/>
+                <w:sz w:val="22"/>
+              </w:rPr>
+              <w:t>${edito}</w:t>
+            </w:r>
+          </w:p>
+        </w:tc>
+        <w:tc>
+          <w:tcPr>
+            <w:tcW w:w="2841" w:type="dxa"/>
           </w:tcPr>
           <w:p>
             <w:pPr>
@@ -2575,12 +3121,18 @@
                 <w:sz w:val="22"/>
               </w:rPr>
             </w:pPr>
-          </w:p>
-        </w:tc>
-        <w:tc>
-          <w:tcPr>
-            <w:tcW w:w="2624" w:type="dxa"/>
-            <w:vAlign w:val="center"/>
+            <w:r>
+              <w:rPr>
+                <w:rFonts w:ascii="Calibri" w:hAnsi="Calibri" w:cs="Calibri"/>
+                <w:sz w:val="22"/>
+              </w:rPr>
+              <w:t>${edito}</w:t>
+            </w:r>
+          </w:p>
+        </w:tc>
+        <w:tc>
+          <w:tcPr>
+            <w:tcW w:w="2586" w:type="dxa"/>
           </w:tcPr>
           <w:p>
             <w:pPr>
@@ -2592,14 +3144,20 @@
                 <w:sz w:val="22"/>
               </w:rPr>
             </w:pPr>
+            <w:r>
+              <w:rPr>
+                <w:rFonts w:ascii="Calibri" w:hAnsi="Calibri" w:cs="Calibri"/>
+                <w:sz w:val="22"/>
+              </w:rPr>
+              <w:t>${edito}</w:t>
+            </w:r>
           </w:p>
         </w:tc>
       </w:tr>
       <w:tr>
         <w:tc>
           <w:tcPr>
-            <w:tcW w:w="4608" w:type="dxa"/>
-            <w:vAlign w:val="center"/>
+            <w:tcW w:w="4535" w:type="dxa"/>
           </w:tcPr>
           <w:p>
             <w:pPr>
@@ -2611,12 +3169,18 @@
                 <w:sz w:val="22"/>
               </w:rPr>
             </w:pPr>
-          </w:p>
-        </w:tc>
-        <w:tc>
-          <w:tcPr>
-            <w:tcW w:w="2880" w:type="dxa"/>
-            <w:vAlign w:val="center"/>
+            <w:r>
+              <w:rPr>
+                <w:rFonts w:ascii="Calibri" w:hAnsi="Calibri" w:cs="Calibri"/>
+                <w:sz w:val="22"/>
+              </w:rPr>
+              <w:t>${edito}</w:t>
+            </w:r>
+          </w:p>
+        </w:tc>
+        <w:tc>
+          <w:tcPr>
+            <w:tcW w:w="2841" w:type="dxa"/>
           </w:tcPr>
           <w:p>
             <w:pPr>
@@ -2628,12 +3192,18 @@
                 <w:sz w:val="22"/>
               </w:rPr>
             </w:pPr>
-          </w:p>
-        </w:tc>
-        <w:tc>
-          <w:tcPr>
-            <w:tcW w:w="2624" w:type="dxa"/>
-            <w:vAlign w:val="center"/>
+            <w:r>
+              <w:rPr>
+                <w:rFonts w:ascii="Calibri" w:hAnsi="Calibri" w:cs="Calibri"/>
+                <w:sz w:val="22"/>
+              </w:rPr>
+              <w:t>${edito}</w:t>
+            </w:r>
+          </w:p>
+        </w:tc>
+        <w:tc>
+          <w:tcPr>
+            <w:tcW w:w="2586" w:type="dxa"/>
           </w:tcPr>
           <w:p>
             <w:pPr>
@@ -2645,14 +3215,20 @@
                 <w:sz w:val="22"/>
               </w:rPr>
             </w:pPr>
+            <w:r>
+              <w:rPr>
+                <w:rFonts w:ascii="Calibri" w:hAnsi="Calibri" w:cs="Calibri"/>
+                <w:sz w:val="22"/>
+              </w:rPr>
+              <w:t>${edito}</w:t>
+            </w:r>
           </w:p>
         </w:tc>
       </w:tr>
       <w:tr>
         <w:tc>
           <w:tcPr>
-            <w:tcW w:w="4608" w:type="dxa"/>
-            <w:vAlign w:val="center"/>
+            <w:tcW w:w="4535" w:type="dxa"/>
           </w:tcPr>
           <w:p>
             <w:pPr>
@@ -2664,12 +3240,18 @@
                 <w:sz w:val="22"/>
               </w:rPr>
             </w:pPr>
-          </w:p>
-        </w:tc>
-        <w:tc>
-          <w:tcPr>
-            <w:tcW w:w="2880" w:type="dxa"/>
-            <w:vAlign w:val="center"/>
+            <w:r>
+              <w:rPr>
+                <w:rFonts w:ascii="Calibri" w:hAnsi="Calibri" w:cs="Calibri"/>
+                <w:sz w:val="22"/>
+              </w:rPr>
+              <w:t>${edito}</w:t>
+            </w:r>
+          </w:p>
+        </w:tc>
+        <w:tc>
+          <w:tcPr>
+            <w:tcW w:w="2841" w:type="dxa"/>
           </w:tcPr>
           <w:p>
             <w:pPr>
@@ -2681,12 +3263,18 @@
                 <w:sz w:val="22"/>
               </w:rPr>
             </w:pPr>
-          </w:p>
-        </w:tc>
-        <w:tc>
-          <w:tcPr>
-            <w:tcW w:w="2624" w:type="dxa"/>
-            <w:vAlign w:val="center"/>
+            <w:r>
+              <w:rPr>
+                <w:rFonts w:ascii="Calibri" w:hAnsi="Calibri" w:cs="Calibri"/>
+                <w:sz w:val="22"/>
+              </w:rPr>
+              <w:t>${edito}</w:t>
+            </w:r>
+          </w:p>
+        </w:tc>
+        <w:tc>
+          <w:tcPr>
+            <w:tcW w:w="2586" w:type="dxa"/>
           </w:tcPr>
           <w:p>
             <w:pPr>
@@ -2698,14 +3286,20 @@
                 <w:sz w:val="22"/>
               </w:rPr>
             </w:pPr>
+            <w:r>
+              <w:rPr>
+                <w:rFonts w:ascii="Calibri" w:hAnsi="Calibri" w:cs="Calibri"/>
+                <w:sz w:val="22"/>
+              </w:rPr>
+              <w:t>${edito}</w:t>
+            </w:r>
           </w:p>
         </w:tc>
       </w:tr>
       <w:tr>
         <w:tc>
           <w:tcPr>
-            <w:tcW w:w="4608" w:type="dxa"/>
-            <w:vAlign w:val="center"/>
+            <w:tcW w:w="4535" w:type="dxa"/>
           </w:tcPr>
           <w:p>
             <w:pPr>
@@ -2717,12 +3311,18 @@
                 <w:sz w:val="22"/>
               </w:rPr>
             </w:pPr>
-          </w:p>
-        </w:tc>
-        <w:tc>
-          <w:tcPr>
-            <w:tcW w:w="2880" w:type="dxa"/>
-            <w:vAlign w:val="center"/>
+            <w:r>
+              <w:rPr>
+                <w:rFonts w:ascii="Calibri" w:hAnsi="Calibri" w:cs="Calibri"/>
+                <w:sz w:val="22"/>
+              </w:rPr>
+              <w:t>${edito}</w:t>
+            </w:r>
+          </w:p>
+        </w:tc>
+        <w:tc>
+          <w:tcPr>
+            <w:tcW w:w="2841" w:type="dxa"/>
           </w:tcPr>
           <w:p>
             <w:pPr>
@@ -2734,12 +3334,18 @@
                 <w:sz w:val="22"/>
               </w:rPr>
             </w:pPr>
-          </w:p>
-        </w:tc>
-        <w:tc>
-          <w:tcPr>
-            <w:tcW w:w="2624" w:type="dxa"/>
-            <w:vAlign w:val="center"/>
+            <w:r>
+              <w:rPr>
+                <w:rFonts w:ascii="Calibri" w:hAnsi="Calibri" w:cs="Calibri"/>
+                <w:sz w:val="22"/>
+              </w:rPr>
+              <w:t>${edito}</w:t>
+            </w:r>
+          </w:p>
+        </w:tc>
+        <w:tc>
+          <w:tcPr>
+            <w:tcW w:w="2586" w:type="dxa"/>
           </w:tcPr>
           <w:p>
             <w:pPr>
@@ -2751,14 +3357,20 @@
                 <w:sz w:val="22"/>
               </w:rPr>
             </w:pPr>
+            <w:r>
+              <w:rPr>
+                <w:rFonts w:ascii="Calibri" w:hAnsi="Calibri" w:cs="Calibri"/>
+                <w:sz w:val="22"/>
+              </w:rPr>
+              <w:t>${edito}</w:t>
+            </w:r>
           </w:p>
         </w:tc>
       </w:tr>
       <w:tr>
         <w:tc>
           <w:tcPr>
-            <w:tcW w:w="4608" w:type="dxa"/>
-            <w:vAlign w:val="center"/>
+            <w:tcW w:w="4535" w:type="dxa"/>
           </w:tcPr>
           <w:p>
             <w:pPr>
@@ -2770,12 +3382,18 @@
                 <w:sz w:val="22"/>
               </w:rPr>
             </w:pPr>
-          </w:p>
-        </w:tc>
-        <w:tc>
-          <w:tcPr>
-            <w:tcW w:w="2880" w:type="dxa"/>
-            <w:vAlign w:val="center"/>
+            <w:r>
+              <w:rPr>
+                <w:rFonts w:ascii="Calibri" w:hAnsi="Calibri" w:cs="Calibri"/>
+                <w:sz w:val="22"/>
+              </w:rPr>
+              <w:t>${edito}</w:t>
+            </w:r>
+          </w:p>
+        </w:tc>
+        <w:tc>
+          <w:tcPr>
+            <w:tcW w:w="2841" w:type="dxa"/>
           </w:tcPr>
           <w:p>
             <w:pPr>
@@ -2787,12 +3405,18 @@
                 <w:sz w:val="22"/>
               </w:rPr>
             </w:pPr>
-          </w:p>
-        </w:tc>
-        <w:tc>
-          <w:tcPr>
-            <w:tcW w:w="2624" w:type="dxa"/>
-            <w:vAlign w:val="center"/>
+            <w:r>
+              <w:rPr>
+                <w:rFonts w:ascii="Calibri" w:hAnsi="Calibri" w:cs="Calibri"/>
+                <w:sz w:val="22"/>
+              </w:rPr>
+              <w:t>${edito}</w:t>
+            </w:r>
+          </w:p>
+        </w:tc>
+        <w:tc>
+          <w:tcPr>
+            <w:tcW w:w="2586" w:type="dxa"/>
           </w:tcPr>
           <w:p>
             <w:pPr>
@@ -2804,14 +3428,20 @@
                 <w:sz w:val="22"/>
               </w:rPr>
             </w:pPr>
+            <w:r>
+              <w:rPr>
+                <w:rFonts w:ascii="Calibri" w:hAnsi="Calibri" w:cs="Calibri"/>
+                <w:sz w:val="22"/>
+              </w:rPr>
+              <w:t>${edito}</w:t>
+            </w:r>
           </w:p>
         </w:tc>
       </w:tr>
       <w:tr>
         <w:tc>
           <w:tcPr>
-            <w:tcW w:w="4608" w:type="dxa"/>
-            <w:vAlign w:val="center"/>
+            <w:tcW w:w="4535" w:type="dxa"/>
           </w:tcPr>
           <w:p>
             <w:pPr>
@@ -2823,12 +3453,18 @@
                 <w:sz w:val="22"/>
               </w:rPr>
             </w:pPr>
-          </w:p>
-        </w:tc>
-        <w:tc>
-          <w:tcPr>
-            <w:tcW w:w="2880" w:type="dxa"/>
-            <w:vAlign w:val="center"/>
+            <w:r>
+              <w:rPr>
+                <w:rFonts w:ascii="Calibri" w:hAnsi="Calibri" w:cs="Calibri"/>
+                <w:sz w:val="22"/>
+              </w:rPr>
+              <w:t>${edito}</w:t>
+            </w:r>
+          </w:p>
+        </w:tc>
+        <w:tc>
+          <w:tcPr>
+            <w:tcW w:w="2841" w:type="dxa"/>
           </w:tcPr>
           <w:p>
             <w:pPr>
@@ -2840,12 +3476,18 @@
                 <w:sz w:val="22"/>
               </w:rPr>
             </w:pPr>
-          </w:p>
-        </w:tc>
-        <w:tc>
-          <w:tcPr>
-            <w:tcW w:w="2624" w:type="dxa"/>
-            <w:vAlign w:val="center"/>
+            <w:r>
+              <w:rPr>
+                <w:rFonts w:ascii="Calibri" w:hAnsi="Calibri" w:cs="Calibri"/>
+                <w:sz w:val="22"/>
+              </w:rPr>
+              <w:t>${edito}</w:t>
+            </w:r>
+          </w:p>
+        </w:tc>
+        <w:tc>
+          <w:tcPr>
+            <w:tcW w:w="2586" w:type="dxa"/>
           </w:tcPr>
           <w:p>
             <w:pPr>
@@ -2857,14 +3499,20 @@
                 <w:sz w:val="22"/>
               </w:rPr>
             </w:pPr>
+            <w:r>
+              <w:rPr>
+                <w:rFonts w:ascii="Calibri" w:hAnsi="Calibri" w:cs="Calibri"/>
+                <w:sz w:val="22"/>
+              </w:rPr>
+              <w:t>${edito}</w:t>
+            </w:r>
           </w:p>
         </w:tc>
       </w:tr>
       <w:tr>
         <w:tc>
           <w:tcPr>
-            <w:tcW w:w="4608" w:type="dxa"/>
-            <w:vAlign w:val="center"/>
+            <w:tcW w:w="4535" w:type="dxa"/>
           </w:tcPr>
           <w:p>
             <w:pPr>
@@ -2876,12 +3524,18 @@
                 <w:sz w:val="22"/>
               </w:rPr>
             </w:pPr>
-          </w:p>
-        </w:tc>
-        <w:tc>
-          <w:tcPr>
-            <w:tcW w:w="2880" w:type="dxa"/>
-            <w:vAlign w:val="center"/>
+            <w:r>
+              <w:rPr>
+                <w:rFonts w:ascii="Calibri" w:hAnsi="Calibri" w:cs="Calibri"/>
+                <w:sz w:val="22"/>
+              </w:rPr>
+              <w:t>${edito}</w:t>
+            </w:r>
+          </w:p>
+        </w:tc>
+        <w:tc>
+          <w:tcPr>
+            <w:tcW w:w="2841" w:type="dxa"/>
           </w:tcPr>
           <w:p>
             <w:pPr>
@@ -2893,12 +3547,18 @@
                 <w:sz w:val="22"/>
               </w:rPr>
             </w:pPr>
-          </w:p>
-        </w:tc>
-        <w:tc>
-          <w:tcPr>
-            <w:tcW w:w="2624" w:type="dxa"/>
-            <w:vAlign w:val="center"/>
+            <w:r>
+              <w:rPr>
+                <w:rFonts w:ascii="Calibri" w:hAnsi="Calibri" w:cs="Calibri"/>
+                <w:sz w:val="22"/>
+              </w:rPr>
+              <w:t>${edito}</w:t>
+            </w:r>
+          </w:p>
+        </w:tc>
+        <w:tc>
+          <w:tcPr>
+            <w:tcW w:w="2586" w:type="dxa"/>
           </w:tcPr>
           <w:p>
             <w:pPr>
@@ -2910,14 +3570,20 @@
                 <w:sz w:val="22"/>
               </w:rPr>
             </w:pPr>
+            <w:r>
+              <w:rPr>
+                <w:rFonts w:ascii="Calibri" w:hAnsi="Calibri" w:cs="Calibri"/>
+                <w:sz w:val="22"/>
+              </w:rPr>
+              <w:t>${edito}</w:t>
+            </w:r>
           </w:p>
         </w:tc>
       </w:tr>
       <w:tr>
         <w:tc>
           <w:tcPr>
-            <w:tcW w:w="4608" w:type="dxa"/>
-            <w:vAlign w:val="center"/>
+            <w:tcW w:w="4535" w:type="dxa"/>
           </w:tcPr>
           <w:p>
             <w:pPr>
@@ -2929,12 +3595,18 @@
                 <w:sz w:val="22"/>
               </w:rPr>
             </w:pPr>
-          </w:p>
-        </w:tc>
-        <w:tc>
-          <w:tcPr>
-            <w:tcW w:w="2880" w:type="dxa"/>
-            <w:vAlign w:val="center"/>
+            <w:r>
+              <w:rPr>
+                <w:rFonts w:ascii="Calibri" w:hAnsi="Calibri" w:cs="Calibri"/>
+                <w:sz w:val="22"/>
+              </w:rPr>
+              <w:t>${edito}</w:t>
+            </w:r>
+          </w:p>
+        </w:tc>
+        <w:tc>
+          <w:tcPr>
+            <w:tcW w:w="2841" w:type="dxa"/>
           </w:tcPr>
           <w:p>
             <w:pPr>
@@ -2946,12 +3618,18 @@
                 <w:sz w:val="22"/>
               </w:rPr>
             </w:pPr>
-          </w:p>
-        </w:tc>
-        <w:tc>
-          <w:tcPr>
-            <w:tcW w:w="2624" w:type="dxa"/>
-            <w:vAlign w:val="center"/>
+            <w:r>
+              <w:rPr>
+                <w:rFonts w:ascii="Calibri" w:hAnsi="Calibri" w:cs="Calibri"/>
+                <w:sz w:val="22"/>
+              </w:rPr>
+              <w:t>${edito}</w:t>
+            </w:r>
+          </w:p>
+        </w:tc>
+        <w:tc>
+          <w:tcPr>
+            <w:tcW w:w="2586" w:type="dxa"/>
           </w:tcPr>
           <w:p>
             <w:pPr>
@@ -2963,6 +3641,13 @@
                 <w:sz w:val="22"/>
               </w:rPr>
             </w:pPr>
+            <w:r>
+              <w:rPr>
+                <w:rFonts w:ascii="Calibri" w:hAnsi="Calibri" w:cs="Calibri"/>
+                <w:sz w:val="22"/>
+              </w:rPr>
+              <w:t>${edito}</w:t>
+            </w:r>
           </w:p>
         </w:tc>
       </w:tr>
@@ -2997,7 +3682,7 @@
         </w:trPr>
         <w:tc>
           <w:tcPr>
-            <w:tcW w:w="10112" w:type="dxa"/>
+            <w:tcW w:w="9962" w:type="dxa"/>
             <w:gridSpan w:val="2"/>
             <w:tcBorders>
               <w:bottom w:val="single" w:sz="4" w:space="0" w:color="auto"/>
@@ -3029,7 +3714,7 @@
         </w:trPr>
         <w:tc>
           <w:tcPr>
-            <w:tcW w:w="10112" w:type="dxa"/>
+            <w:tcW w:w="9962" w:type="dxa"/>
             <w:gridSpan w:val="2"/>
             <w:tcBorders>
               <w:bottom w:val="nil"/>
@@ -3050,6 +3735,13 @@
               </w:rPr>
               <w:t>Observaciones:</w:t>
             </w:r>
+            <w:r>
+              <w:rPr>
+                <w:rFonts w:ascii="Calibri" w:hAnsi="Calibri" w:cs="Calibri"/>
+                <w:sz w:val="22"/>
+              </w:rPr>
+              <w:t xml:space="preserve"> ${edito}</w:t>
+            </w:r>
           </w:p>
         </w:tc>
       </w:tr>
@@ -3059,9 +3751,59 @@
         </w:trPr>
         <w:tc>
           <w:tcPr>
-            <w:tcW w:w="5056" w:type="dxa"/>
+            <w:tcW w:w="4975" w:type="dxa"/>
+            <w:vMerge w:val="restart"/>
             <w:tcBorders>
               <w:top w:val="nil"/>
+              <w:left w:val="single" w:sz="4" w:space="0" w:color="auto"/>
+              <w:right w:val="nil"/>
+            </w:tcBorders>
+          </w:tcPr>
+          <w:p>
+            <w:pPr>
+              <w:rPr>
+                <w:rFonts w:ascii="Calibri" w:hAnsi="Calibri" w:cs="Calibri"/>
+              </w:rPr>
+            </w:pPr>
+          </w:p>
+        </w:tc>
+        <w:tc>
+          <w:tcPr>
+            <w:tcW w:w="4987" w:type="dxa"/>
+            <w:tcBorders>
+              <w:top w:val="nil"/>
+              <w:left w:val="nil"/>
+              <w:bottom w:val="single" w:sz="4" w:space="0" w:color="auto"/>
+              <w:right w:val="single" w:sz="4" w:space="0" w:color="auto"/>
+            </w:tcBorders>
+            <w:vAlign w:val="center"/>
+          </w:tcPr>
+          <w:p>
+            <w:pPr>
+              <w:jc w:val="center"/>
+              <w:rPr>
+                <w:rFonts w:ascii="Calibri" w:hAnsi="Calibri" w:cs="Calibri"/>
+              </w:rPr>
+            </w:pPr>
+            <w:r>
+              <w:rPr>
+                <w:rFonts w:ascii="Calibri" w:hAnsi="Calibri" w:cs="Calibri"/>
+                <w:sz w:val="22"/>
+              </w:rPr>
+              <w:t>${edito}</w:t>
+            </w:r>
+          </w:p>
+        </w:tc>
+      </w:tr>
+      <w:tr>
+        <w:trPr>
+          <w:trHeight w:val="556"/>
+        </w:trPr>
+        <w:tc>
+          <w:tcPr>
+            <w:tcW w:w="4975" w:type="dxa"/>
+            <w:vMerge/>
+            <w:tcBorders>
               <w:left w:val="single" w:sz="4" w:space="0" w:color="auto"/>
               <w:bottom w:val="single" w:sz="4" w:space="0" w:color="auto"/>
               <w:right w:val="nil"/>
@@ -3077,7 +3819,7 @@
         </w:tc>
         <w:tc>
           <w:tcPr>
-            <w:tcW w:w="5056" w:type="dxa"/>
+            <w:tcW w:w="4987" w:type="dxa"/>
             <w:tcBorders>
               <w:top w:val="single" w:sz="4" w:space="0" w:color="auto"/>
               <w:left w:val="nil"/>
@@ -3125,12 +3867,12 @@
       </w:pPr>
     </w:p>
     <w:sectPr>
-      <w:headerReference w:type="even" r:id="rId7"/>
-      <w:headerReference w:type="default" r:id="rId8"/>
-      <w:footerReference w:type="even" r:id="rId9"/>
-      <w:footerReference w:type="default" r:id="rId10"/>
-      <w:headerReference w:type="first" r:id="rId11"/>
-      <w:footerReference w:type="first" r:id="rId12"/>
+      <w:headerReference w:type="even" r:id="rId8"/>
+      <w:headerReference w:type="default" r:id="rId9"/>
+      <w:footerReference w:type="even" r:id="rId10"/>
+      <w:footerReference w:type="default" r:id="rId11"/>
+      <w:headerReference w:type="first" r:id="rId12"/>
+      <w:footerReference w:type="first" r:id="rId13"/>
       <w:pgSz w:w="12240" w:h="15840"/>
       <w:pgMar w:top="1418" w:right="1134" w:bottom="709" w:left="1134" w:header="709" w:footer="709" w:gutter="0"/>
       <w:cols w:space="708"/>
@@ -4013,6 +4755,7 @@
   <w:style w:type="character" w:default="1" w:styleId="Fuentedeprrafopredeter">
     <w:name w:val="Default Paragraph Font"/>
     <w:uiPriority w:val="1"/>
+    <w:semiHidden/>
     <w:unhideWhenUsed/>
   </w:style>
   <w:style w:type="table" w:default="1" w:styleId="Tablanormal">
@@ -4470,4 +5213,16 @@
     </a:ext>
   </a:extLst>
 </a:theme>
+</file>
+
+<file path=customXml/item1.xml><?xml version="1.0" encoding="utf-8"?>
+<b:Sources xmlns:b="http://schemas.openxmlformats.org/officeDocument/2006/bibliography" xmlns="http://schemas.openxmlformats.org/officeDocument/2006/bibliography" SelectedStyle="\APASixthEditionOfficeOnline.xsl" StyleName="APA" Version="6"/>
+</file>
+
+<file path=customXml/itemProps1.xml><?xml version="1.0" encoding="utf-8"?>
+<ds:datastoreItem xmlns:ds="http://schemas.openxmlformats.org/officeDocument/2006/customXml" ds:itemID="{61D93B2B-57B1-452E-A9C4-233C044AF972}">
+  <ds:schemaRefs>
+    <ds:schemaRef ds:uri="http://schemas.openxmlformats.org/officeDocument/2006/bibliography"/>
+  </ds:schemaRefs>
+</ds:datastoreItem>
 </file>
</xml_diff>